<commit_message>
Exercise 7 of task 5.1 and pdf document created
</commit_message>
<xml_diff>
--- a/Tarea 5.1/Actividad5.1 Programacion logica.docx
+++ b/Tarea 5.1/Actividad5.1 Programacion logica.docx
@@ -10,15 +10,17 @@
           <w:bCs/>
           <w:sz w:val="24"/>
           <w:szCs w:val="24"/>
-        </w:rPr>
-      </w:pPr>
-      <w:r>
-        <w:rPr>
-          <w:rFonts w:ascii="Arial" w:hAnsi="Arial" w:cs="Arial"/>
-          <w:b/>
-          <w:bCs/>
-          <w:sz w:val="24"/>
-          <w:szCs w:val="24"/>
+          <w:lang w:val="en-US"/>
+        </w:rPr>
+      </w:pPr>
+      <w:r>
+        <w:rPr>
+          <w:rFonts w:ascii="Arial" w:hAnsi="Arial" w:cs="Arial"/>
+          <w:b/>
+          <w:bCs/>
+          <w:sz w:val="24"/>
+          <w:szCs w:val="24"/>
+          <w:lang w:val="en-US"/>
         </w:rPr>
         <w:t>5.</w:t>
       </w:r>
@@ -29,6 +31,7 @@
           <w:bCs/>
           <w:sz w:val="24"/>
           <w:szCs w:val="24"/>
+          <w:lang w:val="en-US"/>
         </w:rPr>
         <w:t>-</w:t>
       </w:r>
@@ -39,6 +42,7 @@
           <w:bCs/>
           <w:sz w:val="24"/>
           <w:szCs w:val="24"/>
+          <w:lang w:val="en-US"/>
         </w:rPr>
         <w:t xml:space="preserve"> Write a predicate last/2 which takes a list as its first argument and returns the last element of the list.</w:t>
       </w:r>
@@ -47,41 +51,128 @@
       <w:pPr>
         <w:rPr>
           <w:rFonts w:ascii="Arial" w:hAnsi="Arial" w:cs="Arial"/>
-        </w:rPr>
-      </w:pPr>
-    </w:p>
-    <w:p>
-      <w:pPr>
-        <w:rPr>
-          <w:rFonts w:ascii="Arial" w:hAnsi="Arial" w:cs="Arial"/>
-          <w:sz w:val="20"/>
-          <w:szCs w:val="20"/>
-        </w:rPr>
-      </w:pPr>
-      <w:r>
-        <w:rPr>
-          <w:rFonts w:ascii="Arial" w:hAnsi="Arial" w:cs="Arial"/>
-          <w:sz w:val="20"/>
-          <w:szCs w:val="20"/>
-        </w:rPr>
-        <w:t>lastElement(A,[A]).</w:t>
-      </w:r>
-    </w:p>
-    <w:p>
-      <w:pPr>
-        <w:rPr>
-          <w:rFonts w:ascii="Arial" w:hAnsi="Arial" w:cs="Arial"/>
-          <w:sz w:val="20"/>
-          <w:szCs w:val="20"/>
-        </w:rPr>
-      </w:pPr>
-      <w:r>
-        <w:rPr>
-          <w:rFonts w:ascii="Arial" w:hAnsi="Arial" w:cs="Arial"/>
-          <w:sz w:val="20"/>
-          <w:szCs w:val="20"/>
-        </w:rPr>
-        <w:t>lastElement(A,[_|B]) :- lastElement(A,B).</w:t>
+          <w:lang w:val="en-US"/>
+        </w:rPr>
+      </w:pPr>
+    </w:p>
+    <w:p>
+      <w:pPr>
+        <w:rPr>
+          <w:rFonts w:ascii="Arial" w:hAnsi="Arial" w:cs="Arial"/>
+          <w:sz w:val="20"/>
+          <w:szCs w:val="20"/>
+          <w:lang w:val="en-US"/>
+        </w:rPr>
+      </w:pPr>
+      <w:proofErr w:type="spellStart"/>
+      <w:r>
+        <w:rPr>
+          <w:rFonts w:ascii="Arial" w:hAnsi="Arial" w:cs="Arial"/>
+          <w:sz w:val="20"/>
+          <w:szCs w:val="20"/>
+          <w:lang w:val="en-US"/>
+        </w:rPr>
+        <w:t>lastElement</w:t>
+      </w:r>
+      <w:proofErr w:type="spellEnd"/>
+      <w:r>
+        <w:rPr>
+          <w:rFonts w:ascii="Arial" w:hAnsi="Arial" w:cs="Arial"/>
+          <w:sz w:val="20"/>
+          <w:szCs w:val="20"/>
+          <w:lang w:val="en-US"/>
+        </w:rPr>
+        <w:t>(</w:t>
+      </w:r>
+      <w:proofErr w:type="gramStart"/>
+      <w:r>
+        <w:rPr>
+          <w:rFonts w:ascii="Arial" w:hAnsi="Arial" w:cs="Arial"/>
+          <w:sz w:val="20"/>
+          <w:szCs w:val="20"/>
+          <w:lang w:val="en-US"/>
+        </w:rPr>
+        <w:t>A,[</w:t>
+      </w:r>
+      <w:proofErr w:type="gramEnd"/>
+      <w:r>
+        <w:rPr>
+          <w:rFonts w:ascii="Arial" w:hAnsi="Arial" w:cs="Arial"/>
+          <w:sz w:val="20"/>
+          <w:szCs w:val="20"/>
+          <w:lang w:val="en-US"/>
+        </w:rPr>
+        <w:t>A]).</w:t>
+      </w:r>
+    </w:p>
+    <w:p>
+      <w:pPr>
+        <w:rPr>
+          <w:rFonts w:ascii="Arial" w:hAnsi="Arial" w:cs="Arial"/>
+          <w:sz w:val="20"/>
+          <w:szCs w:val="20"/>
+          <w:lang w:val="en-US"/>
+        </w:rPr>
+      </w:pPr>
+      <w:proofErr w:type="spellStart"/>
+      <w:r>
+        <w:rPr>
+          <w:rFonts w:ascii="Arial" w:hAnsi="Arial" w:cs="Arial"/>
+          <w:sz w:val="20"/>
+          <w:szCs w:val="20"/>
+          <w:lang w:val="en-US"/>
+        </w:rPr>
+        <w:t>lastElement</w:t>
+      </w:r>
+      <w:proofErr w:type="spellEnd"/>
+      <w:r>
+        <w:rPr>
+          <w:rFonts w:ascii="Arial" w:hAnsi="Arial" w:cs="Arial"/>
+          <w:sz w:val="20"/>
+          <w:szCs w:val="20"/>
+          <w:lang w:val="en-US"/>
+        </w:rPr>
+        <w:t>(</w:t>
+      </w:r>
+      <w:proofErr w:type="gramStart"/>
+      <w:r>
+        <w:rPr>
+          <w:rFonts w:ascii="Arial" w:hAnsi="Arial" w:cs="Arial"/>
+          <w:sz w:val="20"/>
+          <w:szCs w:val="20"/>
+          <w:lang w:val="en-US"/>
+        </w:rPr>
+        <w:t>A,[</w:t>
+      </w:r>
+      <w:proofErr w:type="gramEnd"/>
+      <w:r>
+        <w:rPr>
+          <w:rFonts w:ascii="Arial" w:hAnsi="Arial" w:cs="Arial"/>
+          <w:sz w:val="20"/>
+          <w:szCs w:val="20"/>
+          <w:lang w:val="en-US"/>
+        </w:rPr>
+        <w:t xml:space="preserve">_|B]) :- </w:t>
+      </w:r>
+      <w:proofErr w:type="spellStart"/>
+      <w:r>
+        <w:rPr>
+          <w:rFonts w:ascii="Arial" w:hAnsi="Arial" w:cs="Arial"/>
+          <w:sz w:val="20"/>
+          <w:szCs w:val="20"/>
+          <w:lang w:val="en-US"/>
+        </w:rPr>
+        <w:t>lastElement</w:t>
+      </w:r>
+      <w:proofErr w:type="spellEnd"/>
+      <w:r>
+        <w:rPr>
+          <w:rFonts w:ascii="Arial" w:hAnsi="Arial" w:cs="Arial"/>
+          <w:sz w:val="20"/>
+          <w:szCs w:val="20"/>
+          <w:lang w:val="en-US"/>
+        </w:rPr>
+        <w:t>(A,B).</w:t>
       </w:r>
     </w:p>
     <w:p>
@@ -94,6 +185,7 @@
           <w:iCs/>
           <w:sz w:val="20"/>
           <w:szCs w:val="20"/>
+          <w:lang w:val="en-US"/>
         </w:rPr>
       </w:pPr>
     </w:p>
@@ -107,6 +199,7 @@
           <w:iCs/>
           <w:sz w:val="20"/>
           <w:szCs w:val="20"/>
+          <w:lang w:val="en-US"/>
         </w:rPr>
       </w:pPr>
       <w:r>
@@ -190,42 +283,47 @@
           <w:rFonts w:ascii="Arial" w:hAnsi="Arial" w:cs="Arial"/>
           <w:sz w:val="20"/>
           <w:szCs w:val="20"/>
-        </w:rPr>
-      </w:pPr>
-    </w:p>
-    <w:p>
-      <w:pPr>
-        <w:rPr>
-          <w:rFonts w:ascii="Arial" w:hAnsi="Arial" w:cs="Arial"/>
-          <w:sz w:val="20"/>
-          <w:szCs w:val="20"/>
-        </w:rPr>
-      </w:pPr>
-    </w:p>
-    <w:p>
-      <w:pPr>
-        <w:rPr>
-          <w:rFonts w:ascii="Arial" w:hAnsi="Arial" w:cs="Arial"/>
-          <w:sz w:val="20"/>
-          <w:szCs w:val="20"/>
-        </w:rPr>
-      </w:pPr>
-    </w:p>
-    <w:p>
-      <w:pPr>
-        <w:rPr>
-          <w:rFonts w:ascii="Arial" w:hAnsi="Arial" w:cs="Arial"/>
-          <w:sz w:val="20"/>
-          <w:szCs w:val="20"/>
-        </w:rPr>
-      </w:pPr>
-    </w:p>
-    <w:p>
-      <w:pPr>
-        <w:rPr>
-          <w:rFonts w:ascii="Arial" w:hAnsi="Arial" w:cs="Arial"/>
-          <w:sz w:val="20"/>
-          <w:szCs w:val="20"/>
+          <w:lang w:val="en-US"/>
+        </w:rPr>
+      </w:pPr>
+    </w:p>
+    <w:p>
+      <w:pPr>
+        <w:rPr>
+          <w:rFonts w:ascii="Arial" w:hAnsi="Arial" w:cs="Arial"/>
+          <w:sz w:val="20"/>
+          <w:szCs w:val="20"/>
+          <w:lang w:val="en-US"/>
+        </w:rPr>
+      </w:pPr>
+    </w:p>
+    <w:p>
+      <w:pPr>
+        <w:rPr>
+          <w:rFonts w:ascii="Arial" w:hAnsi="Arial" w:cs="Arial"/>
+          <w:sz w:val="20"/>
+          <w:szCs w:val="20"/>
+          <w:lang w:val="en-US"/>
+        </w:rPr>
+      </w:pPr>
+    </w:p>
+    <w:p>
+      <w:pPr>
+        <w:rPr>
+          <w:rFonts w:ascii="Arial" w:hAnsi="Arial" w:cs="Arial"/>
+          <w:sz w:val="20"/>
+          <w:szCs w:val="20"/>
+          <w:lang w:val="en-US"/>
+        </w:rPr>
+      </w:pPr>
+    </w:p>
+    <w:p>
+      <w:pPr>
+        <w:rPr>
+          <w:rFonts w:ascii="Arial" w:hAnsi="Arial" w:cs="Arial"/>
+          <w:sz w:val="20"/>
+          <w:szCs w:val="20"/>
+          <w:lang w:val="en-US"/>
         </w:rPr>
       </w:pPr>
     </w:p>
@@ -239,71 +337,209 @@
           <w:iCs/>
           <w:sz w:val="20"/>
           <w:szCs w:val="20"/>
-        </w:rPr>
-      </w:pPr>
-    </w:p>
-    <w:p>
-      <w:pPr>
-        <w:rPr>
-          <w:rFonts w:ascii="Arial" w:hAnsi="Arial" w:cs="Arial"/>
-          <w:b/>
-          <w:bCs/>
-          <w:sz w:val="24"/>
-          <w:szCs w:val="24"/>
-        </w:rPr>
-      </w:pPr>
-      <w:r>
-        <w:rPr>
-          <w:rFonts w:ascii="Arial" w:hAnsi="Arial" w:cs="Arial"/>
-          <w:b/>
-          <w:bCs/>
-          <w:sz w:val="24"/>
-          <w:szCs w:val="24"/>
-        </w:rPr>
-        <w:t>6.- Write a predicate split/4that splits a lis tintotwo parts, the length of the first part is given.</w:t>
-      </w:r>
-    </w:p>
-    <w:p>
-      <w:pPr>
-        <w:rPr>
-          <w:rFonts w:ascii="Arial" w:hAnsi="Arial" w:cs="Arial"/>
-          <w:sz w:val="24"/>
-          <w:szCs w:val="24"/>
-        </w:rPr>
-      </w:pPr>
-    </w:p>
-    <w:p>
-      <w:pPr>
-        <w:rPr>
-          <w:rFonts w:ascii="Arial" w:hAnsi="Arial" w:cs="Arial"/>
-          <w:sz w:val="20"/>
-          <w:szCs w:val="20"/>
-        </w:rPr>
-      </w:pPr>
-      <w:r>
-        <w:rPr>
-          <w:rFonts w:ascii="Arial" w:hAnsi="Arial" w:cs="Arial"/>
-          <w:sz w:val="20"/>
-          <w:szCs w:val="20"/>
-        </w:rPr>
-        <w:t>splitList(A,0,[],A).</w:t>
-      </w:r>
-    </w:p>
-    <w:p>
-      <w:pPr>
-        <w:rPr>
-          <w:rFonts w:ascii="Arial" w:hAnsi="Arial" w:cs="Arial"/>
-          <w:sz w:val="20"/>
-          <w:szCs w:val="20"/>
-        </w:rPr>
-      </w:pPr>
-      <w:r>
-        <w:rPr>
-          <w:rFonts w:ascii="Arial" w:hAnsi="Arial" w:cs="Arial"/>
-          <w:sz w:val="20"/>
-          <w:szCs w:val="20"/>
-        </w:rPr>
-        <w:t>splitList([B|Bs],C,[B|Ds],Es) :- C &gt; 0, C1 is C - 1, splitList(Bs,C1,Ds,Es).</w:t>
+          <w:lang w:val="en-US"/>
+        </w:rPr>
+      </w:pPr>
+    </w:p>
+    <w:p>
+      <w:pPr>
+        <w:rPr>
+          <w:rFonts w:ascii="Arial" w:hAnsi="Arial" w:cs="Arial"/>
+          <w:b/>
+          <w:bCs/>
+          <w:sz w:val="24"/>
+          <w:szCs w:val="24"/>
+          <w:lang w:val="en-US"/>
+        </w:rPr>
+      </w:pPr>
+      <w:r>
+        <w:rPr>
+          <w:rFonts w:ascii="Arial" w:hAnsi="Arial" w:cs="Arial"/>
+          <w:b/>
+          <w:bCs/>
+          <w:sz w:val="24"/>
+          <w:szCs w:val="24"/>
+          <w:lang w:val="en-US"/>
+        </w:rPr>
+        <w:t xml:space="preserve">6.- Write a predicate split/4that splits a </w:t>
+      </w:r>
+      <w:proofErr w:type="spellStart"/>
+      <w:r>
+        <w:rPr>
+          <w:rFonts w:ascii="Arial" w:hAnsi="Arial" w:cs="Arial"/>
+          <w:b/>
+          <w:bCs/>
+          <w:sz w:val="24"/>
+          <w:szCs w:val="24"/>
+          <w:lang w:val="en-US"/>
+        </w:rPr>
+        <w:t>lis</w:t>
+      </w:r>
+      <w:proofErr w:type="spellEnd"/>
+      <w:r>
+        <w:rPr>
+          <w:rFonts w:ascii="Arial" w:hAnsi="Arial" w:cs="Arial"/>
+          <w:b/>
+          <w:bCs/>
+          <w:sz w:val="24"/>
+          <w:szCs w:val="24"/>
+          <w:lang w:val="en-US"/>
+        </w:rPr>
+        <w:t xml:space="preserve"> </w:t>
+      </w:r>
+      <w:proofErr w:type="spellStart"/>
+      <w:r>
+        <w:rPr>
+          <w:rFonts w:ascii="Arial" w:hAnsi="Arial" w:cs="Arial"/>
+          <w:b/>
+          <w:bCs/>
+          <w:sz w:val="24"/>
+          <w:szCs w:val="24"/>
+          <w:lang w:val="en-US"/>
+        </w:rPr>
+        <w:t>tintotwo</w:t>
+      </w:r>
+      <w:proofErr w:type="spellEnd"/>
+      <w:r>
+        <w:rPr>
+          <w:rFonts w:ascii="Arial" w:hAnsi="Arial" w:cs="Arial"/>
+          <w:b/>
+          <w:bCs/>
+          <w:sz w:val="24"/>
+          <w:szCs w:val="24"/>
+          <w:lang w:val="en-US"/>
+        </w:rPr>
+        <w:t xml:space="preserve"> parts, the length of the first part is given.</w:t>
+      </w:r>
+    </w:p>
+    <w:p>
+      <w:pPr>
+        <w:rPr>
+          <w:rFonts w:ascii="Arial" w:hAnsi="Arial" w:cs="Arial"/>
+          <w:sz w:val="24"/>
+          <w:szCs w:val="24"/>
+          <w:lang w:val="en-US"/>
+        </w:rPr>
+      </w:pPr>
+    </w:p>
+    <w:p>
+      <w:pPr>
+        <w:rPr>
+          <w:rFonts w:ascii="Arial" w:hAnsi="Arial" w:cs="Arial"/>
+          <w:sz w:val="20"/>
+          <w:szCs w:val="20"/>
+          <w:lang w:val="en-US"/>
+        </w:rPr>
+      </w:pPr>
+      <w:proofErr w:type="spellStart"/>
+      <w:r>
+        <w:rPr>
+          <w:rFonts w:ascii="Arial" w:hAnsi="Arial" w:cs="Arial"/>
+          <w:sz w:val="20"/>
+          <w:szCs w:val="20"/>
+          <w:lang w:val="en-US"/>
+        </w:rPr>
+        <w:t>splitList</w:t>
+      </w:r>
+      <w:proofErr w:type="spellEnd"/>
+      <w:r>
+        <w:rPr>
+          <w:rFonts w:ascii="Arial" w:hAnsi="Arial" w:cs="Arial"/>
+          <w:sz w:val="20"/>
+          <w:szCs w:val="20"/>
+          <w:lang w:val="en-US"/>
+        </w:rPr>
+        <w:t>(A,</w:t>
+      </w:r>
+      <w:proofErr w:type="gramStart"/>
+      <w:r>
+        <w:rPr>
+          <w:rFonts w:ascii="Arial" w:hAnsi="Arial" w:cs="Arial"/>
+          <w:sz w:val="20"/>
+          <w:szCs w:val="20"/>
+          <w:lang w:val="en-US"/>
+        </w:rPr>
+        <w:t>0,[</w:t>
+      </w:r>
+      <w:proofErr w:type="gramEnd"/>
+      <w:r>
+        <w:rPr>
+          <w:rFonts w:ascii="Arial" w:hAnsi="Arial" w:cs="Arial"/>
+          <w:sz w:val="20"/>
+          <w:szCs w:val="20"/>
+          <w:lang w:val="en-US"/>
+        </w:rPr>
+        <w:t>],A).</w:t>
+      </w:r>
+    </w:p>
+    <w:p>
+      <w:pPr>
+        <w:rPr>
+          <w:rFonts w:ascii="Arial" w:hAnsi="Arial" w:cs="Arial"/>
+          <w:sz w:val="20"/>
+          <w:szCs w:val="20"/>
+          <w:lang w:val="en-US"/>
+        </w:rPr>
+      </w:pPr>
+      <w:proofErr w:type="spellStart"/>
+      <w:r>
+        <w:rPr>
+          <w:rFonts w:ascii="Arial" w:hAnsi="Arial" w:cs="Arial"/>
+          <w:sz w:val="20"/>
+          <w:szCs w:val="20"/>
+          <w:lang w:val="en-US"/>
+        </w:rPr>
+        <w:t>splitList</w:t>
+      </w:r>
+      <w:proofErr w:type="spellEnd"/>
+      <w:r>
+        <w:rPr>
+          <w:rFonts w:ascii="Arial" w:hAnsi="Arial" w:cs="Arial"/>
+          <w:sz w:val="20"/>
+          <w:szCs w:val="20"/>
+          <w:lang w:val="en-US"/>
+        </w:rPr>
+        <w:t>([B|Bs</w:t>
+      </w:r>
+      <w:proofErr w:type="gramStart"/>
+      <w:r>
+        <w:rPr>
+          <w:rFonts w:ascii="Arial" w:hAnsi="Arial" w:cs="Arial"/>
+          <w:sz w:val="20"/>
+          <w:szCs w:val="20"/>
+          <w:lang w:val="en-US"/>
+        </w:rPr>
+        <w:t>],C</w:t>
+      </w:r>
+      <w:proofErr w:type="gramEnd"/>
+      <w:r>
+        <w:rPr>
+          <w:rFonts w:ascii="Arial" w:hAnsi="Arial" w:cs="Arial"/>
+          <w:sz w:val="20"/>
+          <w:szCs w:val="20"/>
+          <w:lang w:val="en-US"/>
+        </w:rPr>
+        <w:t xml:space="preserve">,[B|Ds],Es) :- C &gt; 0, C1 is C - 1, </w:t>
+      </w:r>
+      <w:proofErr w:type="spellStart"/>
+      <w:r>
+        <w:rPr>
+          <w:rFonts w:ascii="Arial" w:hAnsi="Arial" w:cs="Arial"/>
+          <w:sz w:val="20"/>
+          <w:szCs w:val="20"/>
+          <w:lang w:val="en-US"/>
+        </w:rPr>
+        <w:t>splitList</w:t>
+      </w:r>
+      <w:proofErr w:type="spellEnd"/>
+      <w:r>
+        <w:rPr>
+          <w:rFonts w:ascii="Arial" w:hAnsi="Arial" w:cs="Arial"/>
+          <w:sz w:val="20"/>
+          <w:szCs w:val="20"/>
+          <w:lang w:val="en-US"/>
+        </w:rPr>
+        <w:t>(Bs,C1,Ds,Es).</w:t>
       </w:r>
     </w:p>
     <w:p>
@@ -316,6 +552,7 @@
           <w:iCs/>
           <w:sz w:val="20"/>
           <w:szCs w:val="20"/>
+          <w:lang w:val="en-US"/>
         </w:rPr>
       </w:pPr>
     </w:p>
@@ -383,19 +620,316 @@
       <w:pPr>
         <w:rPr>
           <w:rFonts w:ascii="Arial" w:hAnsi="Arial" w:cs="Arial"/>
-          <w:sz w:val="20"/>
-          <w:szCs w:val="20"/>
-        </w:rPr>
-      </w:pPr>
-    </w:p>
-    <w:p>
-      <w:pPr>
-        <w:rPr>
-          <w:rFonts w:ascii="Arial" w:hAnsi="Arial" w:cs="Arial"/>
-          <w:b/>
-          <w:bCs/>
-          <w:sz w:val="24"/>
-          <w:szCs w:val="24"/>
+          <w:b/>
+          <w:bCs/>
+          <w:i/>
+          <w:iCs/>
+          <w:sz w:val="20"/>
+          <w:szCs w:val="20"/>
+        </w:rPr>
+      </w:pPr>
+    </w:p>
+    <w:p>
+      <w:pPr>
+        <w:rPr>
+          <w:rFonts w:ascii="Arial" w:hAnsi="Arial" w:cs="Arial"/>
+          <w:b/>
+          <w:bCs/>
+          <w:i/>
+          <w:iCs/>
+          <w:sz w:val="20"/>
+          <w:szCs w:val="20"/>
+        </w:rPr>
+      </w:pPr>
+    </w:p>
+    <w:p>
+      <w:pPr>
+        <w:rPr>
+          <w:rFonts w:ascii="Arial" w:hAnsi="Arial" w:cs="Arial"/>
+          <w:b/>
+          <w:bCs/>
+          <w:sz w:val="24"/>
+          <w:szCs w:val="24"/>
+          <w:lang w:val="en-US"/>
+        </w:rPr>
+      </w:pPr>
+      <w:r>
+        <w:rPr>
+          <w:rFonts w:ascii="Arial" w:hAnsi="Arial" w:cs="Arial"/>
+          <w:b/>
+          <w:bCs/>
+          <w:sz w:val="24"/>
+          <w:szCs w:val="24"/>
+          <w:lang w:val="en-US"/>
+        </w:rPr>
+        <w:lastRenderedPageBreak/>
+        <w:t xml:space="preserve">7. Write a predicate fact/2which takes a natural number as first </w:t>
+      </w:r>
+      <w:proofErr w:type="gramStart"/>
+      <w:r>
+        <w:rPr>
+          <w:rFonts w:ascii="Arial" w:hAnsi="Arial" w:cs="Arial"/>
+          <w:b/>
+          <w:bCs/>
+          <w:sz w:val="24"/>
+          <w:szCs w:val="24"/>
+          <w:lang w:val="en-US"/>
+        </w:rPr>
+        <w:t>argument, and</w:t>
+      </w:r>
+      <w:proofErr w:type="gramEnd"/>
+      <w:r>
+        <w:rPr>
+          <w:rFonts w:ascii="Arial" w:hAnsi="Arial" w:cs="Arial"/>
+          <w:b/>
+          <w:bCs/>
+          <w:sz w:val="24"/>
+          <w:szCs w:val="24"/>
+          <w:lang w:val="en-US"/>
+        </w:rPr>
+        <w:t xml:space="preserve"> returns the factorial of the number.</w:t>
+      </w:r>
+    </w:p>
+    <w:p>
+      <w:pPr>
+        <w:rPr>
+          <w:rFonts w:ascii="Arial" w:hAnsi="Arial" w:cs="Arial"/>
+          <w:sz w:val="20"/>
+          <w:szCs w:val="20"/>
+          <w:lang w:val="en-US"/>
+        </w:rPr>
+      </w:pPr>
+      <w:proofErr w:type="spellStart"/>
+      <w:proofErr w:type="gramStart"/>
+      <w:r>
+        <w:rPr>
+          <w:rFonts w:ascii="Arial" w:hAnsi="Arial" w:cs="Arial"/>
+          <w:sz w:val="20"/>
+          <w:szCs w:val="20"/>
+          <w:lang w:val="en-US"/>
+        </w:rPr>
+        <w:t>factorial</w:t>
+      </w:r>
+      <w:proofErr w:type="spellEnd"/>
+      <w:r>
+        <w:rPr>
+          <w:rFonts w:ascii="Arial" w:hAnsi="Arial" w:cs="Arial"/>
+          <w:sz w:val="20"/>
+          <w:szCs w:val="20"/>
+          <w:lang w:val="en-US"/>
+        </w:rPr>
+        <w:t>(</w:t>
+      </w:r>
+      <w:proofErr w:type="gramEnd"/>
+      <w:r>
+        <w:rPr>
+          <w:rFonts w:ascii="Arial" w:hAnsi="Arial" w:cs="Arial"/>
+          <w:sz w:val="20"/>
+          <w:szCs w:val="20"/>
+          <w:lang w:val="en-US"/>
+        </w:rPr>
+        <w:t>0,1).</w:t>
+      </w:r>
+    </w:p>
+    <w:p>
+      <w:pPr>
+        <w:rPr>
+          <w:rFonts w:ascii="Arial" w:hAnsi="Arial" w:cs="Arial"/>
+          <w:sz w:val="20"/>
+          <w:szCs w:val="20"/>
+          <w:lang w:val="en-US"/>
+        </w:rPr>
+      </w:pPr>
+      <w:proofErr w:type="spellStart"/>
+      <w:proofErr w:type="gramStart"/>
+      <w:r>
+        <w:rPr>
+          <w:rFonts w:ascii="Arial" w:hAnsi="Arial" w:cs="Arial"/>
+          <w:sz w:val="20"/>
+          <w:szCs w:val="20"/>
+          <w:lang w:val="en-US"/>
+        </w:rPr>
+        <w:t>factorial</w:t>
+      </w:r>
+      <w:proofErr w:type="spellEnd"/>
+      <w:r>
+        <w:rPr>
+          <w:rFonts w:ascii="Arial" w:hAnsi="Arial" w:cs="Arial"/>
+          <w:sz w:val="20"/>
+          <w:szCs w:val="20"/>
+          <w:lang w:val="en-US"/>
+        </w:rPr>
+        <w:t>(</w:t>
+      </w:r>
+      <w:proofErr w:type="gramEnd"/>
+      <w:r>
+        <w:rPr>
+          <w:rFonts w:ascii="Arial" w:hAnsi="Arial" w:cs="Arial"/>
+          <w:sz w:val="20"/>
+          <w:szCs w:val="20"/>
+          <w:lang w:val="en-US"/>
+        </w:rPr>
+        <w:t>N, F):-</w:t>
+      </w:r>
+    </w:p>
+    <w:p>
+      <w:pPr>
+        <w:rPr>
+          <w:rFonts w:ascii="Arial" w:hAnsi="Arial" w:cs="Arial"/>
+          <w:sz w:val="20"/>
+          <w:szCs w:val="20"/>
+          <w:lang w:val="en-US"/>
+        </w:rPr>
+      </w:pPr>
+      <w:r>
+        <w:rPr>
+          <w:rFonts w:ascii="Arial" w:hAnsi="Arial" w:cs="Arial"/>
+          <w:sz w:val="20"/>
+          <w:szCs w:val="20"/>
+          <w:lang w:val="en-US"/>
+        </w:rPr>
+        <w:t>N &gt; 0,</w:t>
+      </w:r>
+    </w:p>
+    <w:p>
+      <w:pPr>
+        <w:rPr>
+          <w:rFonts w:ascii="Arial" w:hAnsi="Arial" w:cs="Arial"/>
+          <w:sz w:val="20"/>
+          <w:szCs w:val="20"/>
+          <w:lang w:val="en-US"/>
+        </w:rPr>
+      </w:pPr>
+      <w:r>
+        <w:rPr>
+          <w:rFonts w:ascii="Arial" w:hAnsi="Arial" w:cs="Arial"/>
+          <w:sz w:val="20"/>
+          <w:szCs w:val="20"/>
+          <w:lang w:val="en-US"/>
+        </w:rPr>
+        <w:t xml:space="preserve">N1 </w:t>
+      </w:r>
+      <w:proofErr w:type="spellStart"/>
+      <w:r>
+        <w:rPr>
+          <w:rFonts w:ascii="Arial" w:hAnsi="Arial" w:cs="Arial"/>
+          <w:sz w:val="20"/>
+          <w:szCs w:val="20"/>
+          <w:lang w:val="en-US"/>
+        </w:rPr>
+        <w:t>is</w:t>
+      </w:r>
+      <w:proofErr w:type="spellEnd"/>
+      <w:r>
+        <w:rPr>
+          <w:rFonts w:ascii="Arial" w:hAnsi="Arial" w:cs="Arial"/>
+          <w:sz w:val="20"/>
+          <w:szCs w:val="20"/>
+          <w:lang w:val="en-US"/>
+        </w:rPr>
+        <w:t xml:space="preserve"> N-1, </w:t>
+      </w:r>
+      <w:proofErr w:type="spellStart"/>
+      <w:proofErr w:type="gramStart"/>
+      <w:r>
+        <w:rPr>
+          <w:rFonts w:ascii="Arial" w:hAnsi="Arial" w:cs="Arial"/>
+          <w:sz w:val="20"/>
+          <w:szCs w:val="20"/>
+          <w:lang w:val="en-US"/>
+        </w:rPr>
+        <w:t>factorial</w:t>
+      </w:r>
+      <w:proofErr w:type="spellEnd"/>
+      <w:r>
+        <w:rPr>
+          <w:rFonts w:ascii="Arial" w:hAnsi="Arial" w:cs="Arial"/>
+          <w:sz w:val="20"/>
+          <w:szCs w:val="20"/>
+          <w:lang w:val="en-US"/>
+        </w:rPr>
+        <w:t>(</w:t>
+      </w:r>
+      <w:proofErr w:type="gramEnd"/>
+      <w:r>
+        <w:rPr>
+          <w:rFonts w:ascii="Arial" w:hAnsi="Arial" w:cs="Arial"/>
+          <w:sz w:val="20"/>
+          <w:szCs w:val="20"/>
+          <w:lang w:val="en-US"/>
+        </w:rPr>
+        <w:t>N1, F1), F is N * F1.</w:t>
+      </w:r>
+    </w:p>
+    <w:p>
+      <w:pPr>
+        <w:rPr>
+          <w:rFonts w:ascii="Arial" w:hAnsi="Arial" w:cs="Arial"/>
+          <w:sz w:val="20"/>
+          <w:szCs w:val="20"/>
+          <w:lang w:val="en-US"/>
+        </w:rPr>
+      </w:pPr>
+      <w:r>
+        <w:rPr>
+          <w:noProof/>
+        </w:rPr>
+        <w:drawing>
+          <wp:inline distT="0" distB="0" distL="0" distR="0" wp14:anchorId="74D0CF2B" wp14:editId="09A892C5">
+            <wp:extent cx="2923809" cy="1800000"/>
+            <wp:effectExtent l="0" t="0" r="0" b="0"/>
+            <wp:docPr id="9" name="Imagen 9" descr="Interfaz de usuario gráfica, Texto, Aplicación&#10;&#10;Descripción generada automáticamente"/>
+            <wp:cNvGraphicFramePr>
+              <a:graphicFrameLocks xmlns:a="http://schemas.openxmlformats.org/drawingml/2006/main" noChangeAspect="1"/>
+            </wp:cNvGraphicFramePr>
+            <a:graphic xmlns:a="http://schemas.openxmlformats.org/drawingml/2006/main">
+              <a:graphicData uri="http://schemas.openxmlformats.org/drawingml/2006/picture">
+                <pic:pic xmlns:pic="http://schemas.openxmlformats.org/drawingml/2006/picture">
+                  <pic:nvPicPr>
+                    <pic:cNvPr id="9" name="Imagen 9" descr="Interfaz de usuario gráfica, Texto, Aplicación&#10;&#10;Descripción generada automáticamente"/>
+                    <pic:cNvPicPr/>
+                  </pic:nvPicPr>
+                  <pic:blipFill>
+                    <a:blip r:embed="rId8"/>
+                    <a:stretch>
+                      <a:fillRect/>
+                    </a:stretch>
+                  </pic:blipFill>
+                  <pic:spPr>
+                    <a:xfrm>
+                      <a:off x="0" y="0"/>
+                      <a:ext cx="2923809" cy="1800000"/>
+                    </a:xfrm>
+                    <a:prstGeom prst="rect">
+                      <a:avLst/>
+                    </a:prstGeom>
+                  </pic:spPr>
+                </pic:pic>
+              </a:graphicData>
+            </a:graphic>
+          </wp:inline>
+        </w:drawing>
+      </w:r>
+    </w:p>
+    <w:p>
+      <w:pPr>
+        <w:rPr>
+          <w:rFonts w:ascii="Arial" w:hAnsi="Arial" w:cs="Arial"/>
+          <w:sz w:val="20"/>
+          <w:szCs w:val="20"/>
+          <w:lang w:val="pt-BR"/>
+        </w:rPr>
+      </w:pPr>
+    </w:p>
+    <w:p>
+      <w:pPr>
+        <w:rPr>
+          <w:rFonts w:ascii="Arial" w:hAnsi="Arial" w:cs="Arial"/>
+          <w:b/>
+          <w:bCs/>
+          <w:sz w:val="24"/>
+          <w:szCs w:val="24"/>
+          <w:lang w:val="pt-BR"/>
         </w:rPr>
       </w:pPr>
     </w:p>
@@ -407,69 +941,151 @@
           <w:bCs/>
           <w:sz w:val="28"/>
           <w:szCs w:val="28"/>
-        </w:rPr>
-      </w:pPr>
-      <w:r>
-        <w:rPr>
-          <w:rFonts w:ascii="Arial" w:hAnsi="Arial" w:cs="Arial"/>
-          <w:b/>
-          <w:bCs/>
-          <w:sz w:val="24"/>
-          <w:szCs w:val="24"/>
-        </w:rPr>
-        <w:lastRenderedPageBreak/>
-        <w:t>9. Write a predicate length2/2 which takes a list as first argument, and returns in the second one the number of elements in the list.</w:t>
-      </w:r>
-    </w:p>
-    <w:p>
-      <w:pPr>
-        <w:rPr>
-          <w:rFonts w:ascii="Arial" w:hAnsi="Arial" w:cs="Arial"/>
-          <w:sz w:val="20"/>
-          <w:szCs w:val="20"/>
-        </w:rPr>
-      </w:pPr>
-      <w:r>
-        <w:rPr>
-          <w:rFonts w:ascii="Arial" w:hAnsi="Arial" w:cs="Arial"/>
-          <w:sz w:val="20"/>
-          <w:szCs w:val="20"/>
-        </w:rPr>
-        <w:t>length([],0).</w:t>
-      </w:r>
-    </w:p>
-    <w:p>
-      <w:pPr>
-        <w:rPr>
-          <w:rFonts w:ascii="Arial" w:hAnsi="Arial" w:cs="Arial"/>
-          <w:sz w:val="20"/>
-          <w:szCs w:val="20"/>
-        </w:rPr>
-      </w:pPr>
-      <w:r>
-        <w:rPr>
-          <w:rFonts w:ascii="Arial" w:hAnsi="Arial" w:cs="Arial"/>
-          <w:sz w:val="20"/>
-          <w:szCs w:val="20"/>
-        </w:rPr>
-        <w:t>length([_|L],N) :- my_length(L,N1), N is N1 + 1.</w:t>
-      </w:r>
-    </w:p>
-    <w:p>
-      <w:pPr>
-        <w:rPr>
-          <w:rFonts w:ascii="Arial" w:hAnsi="Arial" w:cs="Arial"/>
-          <w:b/>
-          <w:bCs/>
-          <w:sz w:val="24"/>
-          <w:szCs w:val="24"/>
-        </w:rPr>
-      </w:pPr>
-      <w:r>
-        <w:rPr>
-          <w:rFonts w:ascii="Arial" w:hAnsi="Arial" w:cs="Arial"/>
-          <w:b/>
-          <w:bCs/>
+          <w:lang w:val="en-US"/>
+        </w:rPr>
+      </w:pPr>
+      <w:r>
+        <w:rPr>
+          <w:rFonts w:ascii="Arial" w:hAnsi="Arial" w:cs="Arial"/>
+          <w:b/>
+          <w:bCs/>
+          <w:sz w:val="24"/>
+          <w:szCs w:val="24"/>
+          <w:lang w:val="en-US"/>
+        </w:rPr>
+        <w:t xml:space="preserve">9. Write a predicate length2/2 which takes a list as first </w:t>
+      </w:r>
+      <w:proofErr w:type="gramStart"/>
+      <w:r>
+        <w:rPr>
+          <w:rFonts w:ascii="Arial" w:hAnsi="Arial" w:cs="Arial"/>
+          <w:b/>
+          <w:bCs/>
+          <w:sz w:val="24"/>
+          <w:szCs w:val="24"/>
+          <w:lang w:val="en-US"/>
+        </w:rPr>
+        <w:t>argument, and</w:t>
+      </w:r>
+      <w:proofErr w:type="gramEnd"/>
+      <w:r>
+        <w:rPr>
+          <w:rFonts w:ascii="Arial" w:hAnsi="Arial" w:cs="Arial"/>
+          <w:b/>
+          <w:bCs/>
+          <w:sz w:val="24"/>
+          <w:szCs w:val="24"/>
+          <w:lang w:val="en-US"/>
+        </w:rPr>
+        <w:t xml:space="preserve"> returns in the second one the number of elements in the list.</w:t>
+      </w:r>
+    </w:p>
+    <w:p>
+      <w:pPr>
+        <w:rPr>
+          <w:rFonts w:ascii="Arial" w:hAnsi="Arial" w:cs="Arial"/>
+          <w:sz w:val="20"/>
+          <w:szCs w:val="20"/>
+          <w:lang w:val="en-US"/>
+        </w:rPr>
+      </w:pPr>
+      <w:proofErr w:type="gramStart"/>
+      <w:r>
+        <w:rPr>
+          <w:rFonts w:ascii="Arial" w:hAnsi="Arial" w:cs="Arial"/>
+          <w:sz w:val="20"/>
+          <w:szCs w:val="20"/>
+          <w:lang w:val="en-US"/>
+        </w:rPr>
+        <w:t>length(</w:t>
+      </w:r>
+      <w:proofErr w:type="gramEnd"/>
+      <w:r>
+        <w:rPr>
+          <w:rFonts w:ascii="Arial" w:hAnsi="Arial" w:cs="Arial"/>
+          <w:sz w:val="20"/>
+          <w:szCs w:val="20"/>
+          <w:lang w:val="en-US"/>
+        </w:rPr>
+        <w:t>[],0).</w:t>
+      </w:r>
+    </w:p>
+    <w:p>
+      <w:pPr>
+        <w:rPr>
+          <w:rFonts w:ascii="Arial" w:hAnsi="Arial" w:cs="Arial"/>
+          <w:sz w:val="20"/>
+          <w:szCs w:val="20"/>
+          <w:lang w:val="en-US"/>
+        </w:rPr>
+      </w:pPr>
+      <w:r>
+        <w:rPr>
+          <w:rFonts w:ascii="Arial" w:hAnsi="Arial" w:cs="Arial"/>
+          <w:sz w:val="20"/>
+          <w:szCs w:val="20"/>
+          <w:lang w:val="en-US"/>
+        </w:rPr>
+        <w:t>length([_|L</w:t>
+      </w:r>
+      <w:proofErr w:type="gramStart"/>
+      <w:r>
+        <w:rPr>
+          <w:rFonts w:ascii="Arial" w:hAnsi="Arial" w:cs="Arial"/>
+          <w:sz w:val="20"/>
+          <w:szCs w:val="20"/>
+          <w:lang w:val="en-US"/>
+        </w:rPr>
+        <w:t>],N</w:t>
+      </w:r>
+      <w:proofErr w:type="gramEnd"/>
+      <w:r>
+        <w:rPr>
+          <w:rFonts w:ascii="Arial" w:hAnsi="Arial" w:cs="Arial"/>
+          <w:sz w:val="20"/>
+          <w:szCs w:val="20"/>
+          <w:lang w:val="en-US"/>
+        </w:rPr>
+        <w:t xml:space="preserve">) :- </w:t>
+      </w:r>
+      <w:proofErr w:type="spellStart"/>
+      <w:r>
+        <w:rPr>
+          <w:rFonts w:ascii="Arial" w:hAnsi="Arial" w:cs="Arial"/>
+          <w:sz w:val="20"/>
+          <w:szCs w:val="20"/>
+          <w:lang w:val="en-US"/>
+        </w:rPr>
+        <w:t>my_length</w:t>
+      </w:r>
+      <w:proofErr w:type="spellEnd"/>
+      <w:r>
+        <w:rPr>
+          <w:rFonts w:ascii="Arial" w:hAnsi="Arial" w:cs="Arial"/>
+          <w:sz w:val="20"/>
+          <w:szCs w:val="20"/>
+          <w:lang w:val="en-US"/>
+        </w:rPr>
+        <w:t>(L,N1), N is N1 + 1.</w:t>
+      </w:r>
+    </w:p>
+    <w:p>
+      <w:pPr>
+        <w:rPr>
+          <w:rFonts w:ascii="Arial" w:hAnsi="Arial" w:cs="Arial"/>
+          <w:b/>
+          <w:bCs/>
+          <w:sz w:val="24"/>
+          <w:szCs w:val="24"/>
+          <w:lang w:val="en-US"/>
+        </w:rPr>
+      </w:pPr>
+      <w:r>
+        <w:rPr>
+          <w:rFonts w:ascii="Arial" w:hAnsi="Arial" w:cs="Arial"/>
+          <w:b/>
+          <w:bCs/>
+          <w:noProof/>
           <w:sz w:val="24"/>
           <w:szCs w:val="24"/>
         </w:rPr>
@@ -505,7 +1121,7 @@
                     <pic:cNvPicPr/>
                   </pic:nvPicPr>
                   <pic:blipFill>
-                    <a:blip r:embed="rId8">
+                    <a:blip r:embed="rId9">
                       <a:extLst>
                         <a:ext uri="{28A0092B-C50C-407E-A947-70E740481C1C}">
                           <a14:useLocalDpi xmlns:a14="http://schemas.microsoft.com/office/drawing/2010/main" val="0"/>
@@ -546,59 +1162,65 @@
           <w:bCs/>
           <w:sz w:val="24"/>
           <w:szCs w:val="24"/>
-        </w:rPr>
-      </w:pPr>
-    </w:p>
-    <w:p>
-      <w:pPr>
-        <w:rPr>
-          <w:rFonts w:ascii="Arial" w:hAnsi="Arial" w:cs="Arial"/>
-          <w:b/>
-          <w:bCs/>
-          <w:sz w:val="24"/>
-          <w:szCs w:val="24"/>
-        </w:rPr>
-      </w:pPr>
-    </w:p>
-    <w:p>
-      <w:pPr>
-        <w:rPr>
-          <w:rFonts w:ascii="Arial" w:hAnsi="Arial" w:cs="Arial"/>
-          <w:b/>
-          <w:bCs/>
-          <w:sz w:val="24"/>
-          <w:szCs w:val="24"/>
-        </w:rPr>
-      </w:pPr>
-    </w:p>
-    <w:p>
-      <w:pPr>
-        <w:rPr>
-          <w:rFonts w:ascii="Arial" w:hAnsi="Arial" w:cs="Arial"/>
-          <w:b/>
-          <w:bCs/>
-          <w:sz w:val="24"/>
-          <w:szCs w:val="24"/>
-        </w:rPr>
-      </w:pPr>
-    </w:p>
-    <w:p>
-      <w:pPr>
-        <w:rPr>
-          <w:rFonts w:ascii="Arial" w:hAnsi="Arial" w:cs="Arial"/>
-          <w:b/>
-          <w:bCs/>
-          <w:sz w:val="24"/>
-          <w:szCs w:val="24"/>
-        </w:rPr>
-      </w:pPr>
-      <w:r>
-        <w:rPr>
-          <w:rFonts w:ascii="Arial" w:hAnsi="Arial" w:cs="Arial"/>
-          <w:b/>
-          <w:bCs/>
-          <w:sz w:val="24"/>
-          <w:szCs w:val="24"/>
+          <w:lang w:val="en-US"/>
+        </w:rPr>
+      </w:pPr>
+    </w:p>
+    <w:p>
+      <w:pPr>
+        <w:rPr>
+          <w:rFonts w:ascii="Arial" w:hAnsi="Arial" w:cs="Arial"/>
+          <w:b/>
+          <w:bCs/>
+          <w:sz w:val="24"/>
+          <w:szCs w:val="24"/>
+          <w:lang w:val="en-US"/>
+        </w:rPr>
+      </w:pPr>
+    </w:p>
+    <w:p>
+      <w:pPr>
+        <w:rPr>
+          <w:rFonts w:ascii="Arial" w:hAnsi="Arial" w:cs="Arial"/>
+          <w:b/>
+          <w:bCs/>
+          <w:sz w:val="24"/>
+          <w:szCs w:val="24"/>
+          <w:lang w:val="en-US"/>
+        </w:rPr>
+      </w:pPr>
+    </w:p>
+    <w:p>
+      <w:pPr>
+        <w:rPr>
+          <w:rFonts w:ascii="Arial" w:hAnsi="Arial" w:cs="Arial"/>
+          <w:b/>
+          <w:bCs/>
+          <w:sz w:val="24"/>
+          <w:szCs w:val="24"/>
+          <w:lang w:val="en-US"/>
+        </w:rPr>
+      </w:pPr>
+    </w:p>
+    <w:p>
+      <w:pPr>
+        <w:rPr>
+          <w:rFonts w:ascii="Arial" w:hAnsi="Arial" w:cs="Arial"/>
+          <w:b/>
+          <w:bCs/>
+          <w:sz w:val="24"/>
+          <w:szCs w:val="24"/>
+          <w:lang w:val="en-US"/>
+        </w:rPr>
+      </w:pPr>
+      <w:r>
+        <w:rPr>
+          <w:rFonts w:ascii="Arial" w:hAnsi="Arial" w:cs="Arial"/>
+          <w:b/>
+          <w:bCs/>
+          <w:sz w:val="24"/>
+          <w:szCs w:val="24"/>
+          <w:lang w:val="en-US"/>
         </w:rPr>
         <w:t>16. Define sum/2 to take a list of integers as input and return the output as their sum.</w:t>
       </w:r>
@@ -609,122 +1231,249 @@
           <w:rFonts w:ascii="Arial" w:hAnsi="Arial" w:cs="Arial"/>
           <w:sz w:val="20"/>
           <w:szCs w:val="20"/>
-        </w:rPr>
-      </w:pPr>
-      <w:r>
-        <w:rPr>
-          <w:rFonts w:ascii="Arial" w:hAnsi="Arial" w:cs="Arial"/>
-          <w:sz w:val="20"/>
-          <w:szCs w:val="20"/>
-        </w:rPr>
-        <w:t>sum(L, N):-</w:t>
-      </w:r>
-    </w:p>
-    <w:p>
-      <w:pPr>
-        <w:rPr>
-          <w:rFonts w:ascii="Arial" w:hAnsi="Arial" w:cs="Arial"/>
-          <w:sz w:val="20"/>
-          <w:szCs w:val="20"/>
-        </w:rPr>
-      </w:pPr>
-      <w:r>
-        <w:rPr>
-          <w:rFonts w:ascii="Arial" w:hAnsi="Arial" w:cs="Arial"/>
-          <w:sz w:val="20"/>
-          <w:szCs w:val="20"/>
-        </w:rPr>
-        <w:t xml:space="preserve">    sum(L, 0, N).</w:t>
-      </w:r>
-    </w:p>
-    <w:p>
-      <w:pPr>
-        <w:rPr>
-          <w:rFonts w:ascii="Arial" w:hAnsi="Arial" w:cs="Arial"/>
-          <w:sz w:val="20"/>
-          <w:szCs w:val="20"/>
-        </w:rPr>
-      </w:pPr>
-    </w:p>
-    <w:p>
-      <w:pPr>
-        <w:rPr>
-          <w:rFonts w:ascii="Arial" w:hAnsi="Arial" w:cs="Arial"/>
-          <w:sz w:val="20"/>
-          <w:szCs w:val="20"/>
-        </w:rPr>
-      </w:pPr>
-      <w:r>
-        <w:rPr>
-          <w:rFonts w:ascii="Arial" w:hAnsi="Arial" w:cs="Arial"/>
-          <w:sz w:val="20"/>
-          <w:szCs w:val="20"/>
-        </w:rPr>
-        <w:t>sum([],N,N).</w:t>
-      </w:r>
-    </w:p>
-    <w:p>
-      <w:pPr>
-        <w:rPr>
-          <w:rFonts w:ascii="Arial" w:hAnsi="Arial" w:cs="Arial"/>
-          <w:sz w:val="20"/>
-          <w:szCs w:val="20"/>
-        </w:rPr>
-      </w:pPr>
-      <w:r>
-        <w:rPr>
-          <w:rFonts w:ascii="Arial" w:hAnsi="Arial" w:cs="Arial"/>
-          <w:sz w:val="20"/>
-          <w:szCs w:val="20"/>
-        </w:rPr>
-        <w:t>sum([H|T],A,N) :-</w:t>
-      </w:r>
-    </w:p>
-    <w:p>
-      <w:pPr>
-        <w:rPr>
-          <w:rFonts w:ascii="Arial" w:hAnsi="Arial" w:cs="Arial"/>
-          <w:sz w:val="20"/>
-          <w:szCs w:val="20"/>
-        </w:rPr>
-      </w:pPr>
-      <w:r>
-        <w:rPr>
-          <w:rFonts w:ascii="Arial" w:hAnsi="Arial" w:cs="Arial"/>
-          <w:sz w:val="20"/>
-          <w:szCs w:val="20"/>
-        </w:rPr>
-        <w:t xml:space="preserve">    A1 is A + H,</w:t>
-      </w:r>
-    </w:p>
-    <w:p>
-      <w:pPr>
-        <w:rPr>
-          <w:rFonts w:ascii="Arial" w:hAnsi="Arial" w:cs="Arial"/>
-          <w:sz w:val="20"/>
-          <w:szCs w:val="20"/>
-        </w:rPr>
-      </w:pPr>
-      <w:r>
-        <w:rPr>
-          <w:rFonts w:ascii="Arial" w:hAnsi="Arial" w:cs="Arial"/>
-          <w:sz w:val="20"/>
-          <w:szCs w:val="20"/>
-        </w:rPr>
-        <w:t xml:space="preserve">    sum(T,A1,N).</w:t>
-      </w:r>
-    </w:p>
-    <w:p>
-      <w:pPr>
-        <w:rPr>
-          <w:rFonts w:ascii="Arial" w:hAnsi="Arial" w:cs="Arial"/>
-          <w:sz w:val="20"/>
-          <w:szCs w:val="20"/>
-        </w:rPr>
-      </w:pPr>
-      <w:r>
-        <w:rPr>
-          <w:rFonts w:ascii="Arial" w:hAnsi="Arial" w:cs="Arial"/>
+          <w:lang w:val="pt-BR"/>
+        </w:rPr>
+      </w:pPr>
+      <w:proofErr w:type="gramStart"/>
+      <w:r>
+        <w:rPr>
+          <w:rFonts w:ascii="Arial" w:hAnsi="Arial" w:cs="Arial"/>
+          <w:sz w:val="20"/>
+          <w:szCs w:val="20"/>
+          <w:lang w:val="pt-BR"/>
+        </w:rPr>
+        <w:t>sum(</w:t>
+      </w:r>
+      <w:proofErr w:type="gramEnd"/>
+      <w:r>
+        <w:rPr>
+          <w:rFonts w:ascii="Arial" w:hAnsi="Arial" w:cs="Arial"/>
+          <w:sz w:val="20"/>
+          <w:szCs w:val="20"/>
+          <w:lang w:val="pt-BR"/>
+        </w:rPr>
+        <w:t>L, N):-</w:t>
+      </w:r>
+    </w:p>
+    <w:p>
+      <w:pPr>
+        <w:rPr>
+          <w:rFonts w:ascii="Arial" w:hAnsi="Arial" w:cs="Arial"/>
+          <w:sz w:val="20"/>
+          <w:szCs w:val="20"/>
+          <w:lang w:val="pt-BR"/>
+        </w:rPr>
+      </w:pPr>
+      <w:r>
+        <w:rPr>
+          <w:rFonts w:ascii="Arial" w:hAnsi="Arial" w:cs="Arial"/>
+          <w:sz w:val="20"/>
+          <w:szCs w:val="20"/>
+          <w:lang w:val="pt-BR"/>
+        </w:rPr>
+        <w:t xml:space="preserve">    </w:t>
+      </w:r>
+      <w:proofErr w:type="gramStart"/>
+      <w:r>
+        <w:rPr>
+          <w:rFonts w:ascii="Arial" w:hAnsi="Arial" w:cs="Arial"/>
+          <w:sz w:val="20"/>
+          <w:szCs w:val="20"/>
+          <w:lang w:val="pt-BR"/>
+        </w:rPr>
+        <w:t>sum(</w:t>
+      </w:r>
+      <w:proofErr w:type="gramEnd"/>
+      <w:r>
+        <w:rPr>
+          <w:rFonts w:ascii="Arial" w:hAnsi="Arial" w:cs="Arial"/>
+          <w:sz w:val="20"/>
+          <w:szCs w:val="20"/>
+          <w:lang w:val="pt-BR"/>
+        </w:rPr>
+        <w:t>L, 0, N).</w:t>
+      </w:r>
+    </w:p>
+    <w:p>
+      <w:pPr>
+        <w:rPr>
+          <w:rFonts w:ascii="Arial" w:hAnsi="Arial" w:cs="Arial"/>
+          <w:sz w:val="20"/>
+          <w:szCs w:val="20"/>
+          <w:lang w:val="pt-BR"/>
+        </w:rPr>
+      </w:pPr>
+    </w:p>
+    <w:p>
+      <w:pPr>
+        <w:rPr>
+          <w:rFonts w:ascii="Arial" w:hAnsi="Arial" w:cs="Arial"/>
+          <w:sz w:val="20"/>
+          <w:szCs w:val="20"/>
+          <w:lang w:val="pt-BR"/>
+        </w:rPr>
+      </w:pPr>
+      <w:r>
+        <w:rPr>
+          <w:rFonts w:ascii="Arial" w:hAnsi="Arial" w:cs="Arial"/>
+          <w:sz w:val="20"/>
+          <w:szCs w:val="20"/>
+          <w:lang w:val="pt-BR"/>
+        </w:rPr>
+        <w:t>sum([</w:t>
+      </w:r>
+      <w:proofErr w:type="gramStart"/>
+      <w:r>
+        <w:rPr>
+          <w:rFonts w:ascii="Arial" w:hAnsi="Arial" w:cs="Arial"/>
+          <w:sz w:val="20"/>
+          <w:szCs w:val="20"/>
+          <w:lang w:val="pt-BR"/>
+        </w:rPr>
+        <w:t>],N</w:t>
+      </w:r>
+      <w:proofErr w:type="gramEnd"/>
+      <w:r>
+        <w:rPr>
+          <w:rFonts w:ascii="Arial" w:hAnsi="Arial" w:cs="Arial"/>
+          <w:sz w:val="20"/>
+          <w:szCs w:val="20"/>
+          <w:lang w:val="pt-BR"/>
+        </w:rPr>
+        <w:t>,N).</w:t>
+      </w:r>
+    </w:p>
+    <w:p>
+      <w:pPr>
+        <w:rPr>
+          <w:rFonts w:ascii="Arial" w:hAnsi="Arial" w:cs="Arial"/>
+          <w:sz w:val="20"/>
+          <w:szCs w:val="20"/>
+          <w:lang w:val="pt-BR"/>
+        </w:rPr>
+      </w:pPr>
+      <w:r>
+        <w:rPr>
+          <w:rFonts w:ascii="Arial" w:hAnsi="Arial" w:cs="Arial"/>
+          <w:sz w:val="20"/>
+          <w:szCs w:val="20"/>
+          <w:lang w:val="pt-BR"/>
+        </w:rPr>
+        <w:t>sum([H|T</w:t>
+      </w:r>
+      <w:proofErr w:type="gramStart"/>
+      <w:r>
+        <w:rPr>
+          <w:rFonts w:ascii="Arial" w:hAnsi="Arial" w:cs="Arial"/>
+          <w:sz w:val="20"/>
+          <w:szCs w:val="20"/>
+          <w:lang w:val="pt-BR"/>
+        </w:rPr>
+        <w:t>],A</w:t>
+      </w:r>
+      <w:proofErr w:type="gramEnd"/>
+      <w:r>
+        <w:rPr>
+          <w:rFonts w:ascii="Arial" w:hAnsi="Arial" w:cs="Arial"/>
+          <w:sz w:val="20"/>
+          <w:szCs w:val="20"/>
+          <w:lang w:val="pt-BR"/>
+        </w:rPr>
+        <w:t>,N) :-</w:t>
+      </w:r>
+    </w:p>
+    <w:p>
+      <w:pPr>
+        <w:rPr>
+          <w:rFonts w:ascii="Arial" w:hAnsi="Arial" w:cs="Arial"/>
+          <w:sz w:val="20"/>
+          <w:szCs w:val="20"/>
+          <w:lang w:val="pt-BR"/>
+        </w:rPr>
+      </w:pPr>
+      <w:r>
+        <w:rPr>
+          <w:rFonts w:ascii="Arial" w:hAnsi="Arial" w:cs="Arial"/>
+          <w:sz w:val="20"/>
+          <w:szCs w:val="20"/>
+          <w:lang w:val="pt-BR"/>
+        </w:rPr>
+        <w:lastRenderedPageBreak/>
+        <w:t xml:space="preserve">    A1 </w:t>
+      </w:r>
+      <w:proofErr w:type="spellStart"/>
+      <w:r>
+        <w:rPr>
+          <w:rFonts w:ascii="Arial" w:hAnsi="Arial" w:cs="Arial"/>
+          <w:sz w:val="20"/>
+          <w:szCs w:val="20"/>
+          <w:lang w:val="pt-BR"/>
+        </w:rPr>
+        <w:t>is</w:t>
+      </w:r>
+      <w:proofErr w:type="spellEnd"/>
+      <w:r>
+        <w:rPr>
+          <w:rFonts w:ascii="Arial" w:hAnsi="Arial" w:cs="Arial"/>
+          <w:sz w:val="20"/>
+          <w:szCs w:val="20"/>
+          <w:lang w:val="pt-BR"/>
+        </w:rPr>
+        <w:t xml:space="preserve"> A + H,</w:t>
+      </w:r>
+    </w:p>
+    <w:p>
+      <w:pPr>
+        <w:rPr>
+          <w:rFonts w:ascii="Arial" w:hAnsi="Arial" w:cs="Arial"/>
+          <w:sz w:val="20"/>
+          <w:szCs w:val="20"/>
+          <w:lang w:val="pt-BR"/>
+        </w:rPr>
+      </w:pPr>
+      <w:r>
+        <w:rPr>
+          <w:rFonts w:ascii="Arial" w:hAnsi="Arial" w:cs="Arial"/>
+          <w:sz w:val="20"/>
+          <w:szCs w:val="20"/>
+          <w:lang w:val="pt-BR"/>
+        </w:rPr>
+        <w:t xml:space="preserve">    sum(</w:t>
+      </w:r>
+      <w:proofErr w:type="gramStart"/>
+      <w:r>
+        <w:rPr>
+          <w:rFonts w:ascii="Arial" w:hAnsi="Arial" w:cs="Arial"/>
+          <w:sz w:val="20"/>
+          <w:szCs w:val="20"/>
+          <w:lang w:val="pt-BR"/>
+        </w:rPr>
+        <w:t>T,A</w:t>
+      </w:r>
+      <w:proofErr w:type="gramEnd"/>
+      <w:r>
+        <w:rPr>
+          <w:rFonts w:ascii="Arial" w:hAnsi="Arial" w:cs="Arial"/>
+          <w:sz w:val="20"/>
+          <w:szCs w:val="20"/>
+          <w:lang w:val="pt-BR"/>
+        </w:rPr>
+        <w:t>1,N).</w:t>
+      </w:r>
+    </w:p>
+    <w:p>
+      <w:pPr>
+        <w:rPr>
+          <w:rFonts w:ascii="Arial" w:hAnsi="Arial" w:cs="Arial"/>
+          <w:sz w:val="20"/>
+          <w:szCs w:val="20"/>
+          <w:lang w:val="pt-BR"/>
+        </w:rPr>
+      </w:pPr>
+      <w:r>
+        <w:rPr>
+          <w:rFonts w:ascii="Arial" w:hAnsi="Arial" w:cs="Arial"/>
+          <w:noProof/>
           <w:sz w:val="20"/>
           <w:szCs w:val="20"/>
         </w:rPr>
@@ -760,7 +1509,7 @@
                     <pic:cNvPicPr/>
                   </pic:nvPicPr>
                   <pic:blipFill>
-                    <a:blip r:embed="rId9">
+                    <a:blip r:embed="rId10">
                       <a:extLst>
                         <a:ext uri="{28A0092B-C50C-407E-A947-70E740481C1C}">
                           <a14:useLocalDpi xmlns:a14="http://schemas.microsoft.com/office/drawing/2010/main" val="0"/>
@@ -799,167 +1548,188 @@
           <w:rFonts w:ascii="Arial" w:hAnsi="Arial" w:cs="Arial"/>
           <w:sz w:val="20"/>
           <w:szCs w:val="20"/>
-        </w:rPr>
-      </w:pPr>
-    </w:p>
-    <w:p>
-      <w:pPr>
-        <w:rPr>
-          <w:rFonts w:ascii="Arial" w:hAnsi="Arial" w:cs="Arial"/>
-          <w:sz w:val="24"/>
-          <w:szCs w:val="24"/>
-        </w:rPr>
-      </w:pPr>
-    </w:p>
-    <w:p>
-      <w:pPr>
-        <w:rPr>
-          <w:rFonts w:ascii="Arial" w:hAnsi="Arial" w:cs="Arial"/>
-          <w:sz w:val="24"/>
-          <w:szCs w:val="24"/>
-        </w:rPr>
-      </w:pPr>
-    </w:p>
-    <w:p>
-      <w:pPr>
-        <w:rPr>
-          <w:rFonts w:ascii="Arial" w:hAnsi="Arial" w:cs="Arial"/>
-          <w:sz w:val="24"/>
-          <w:szCs w:val="24"/>
-        </w:rPr>
-      </w:pPr>
-    </w:p>
-    <w:p>
-      <w:pPr>
-        <w:rPr>
-          <w:rFonts w:ascii="Arial" w:hAnsi="Arial" w:cs="Arial"/>
-          <w:b/>
-          <w:bCs/>
-          <w:sz w:val="24"/>
-          <w:szCs w:val="24"/>
-        </w:rPr>
-      </w:pPr>
-    </w:p>
-    <w:p>
-      <w:pPr>
-        <w:rPr>
-          <w:rFonts w:ascii="Arial" w:hAnsi="Arial" w:cs="Arial"/>
-          <w:b/>
-          <w:bCs/>
-          <w:sz w:val="24"/>
-          <w:szCs w:val="24"/>
-        </w:rPr>
-      </w:pPr>
-    </w:p>
-    <w:p>
-      <w:pPr>
-        <w:rPr>
-          <w:rFonts w:ascii="Arial" w:hAnsi="Arial" w:cs="Arial"/>
-          <w:b/>
-          <w:bCs/>
-          <w:sz w:val="24"/>
-          <w:szCs w:val="24"/>
-        </w:rPr>
-      </w:pPr>
-    </w:p>
-    <w:p>
-      <w:pPr>
-        <w:rPr>
-          <w:rFonts w:ascii="Arial" w:hAnsi="Arial" w:cs="Arial"/>
-          <w:b/>
-          <w:bCs/>
-          <w:sz w:val="24"/>
-          <w:szCs w:val="24"/>
-        </w:rPr>
-      </w:pPr>
-    </w:p>
-    <w:p>
-      <w:pPr>
-        <w:rPr>
-          <w:rFonts w:ascii="Arial" w:hAnsi="Arial" w:cs="Arial"/>
-          <w:b/>
-          <w:bCs/>
-          <w:sz w:val="24"/>
-          <w:szCs w:val="24"/>
-        </w:rPr>
-      </w:pPr>
-    </w:p>
-    <w:p>
-      <w:pPr>
-        <w:rPr>
-          <w:rFonts w:ascii="Arial" w:hAnsi="Arial" w:cs="Arial"/>
-          <w:b/>
-          <w:bCs/>
-          <w:sz w:val="24"/>
-          <w:szCs w:val="24"/>
-        </w:rPr>
-      </w:pPr>
-    </w:p>
-    <w:p>
-      <w:pPr>
-        <w:rPr>
-          <w:rFonts w:ascii="Arial" w:hAnsi="Arial" w:cs="Arial"/>
-          <w:b/>
-          <w:bCs/>
-          <w:sz w:val="24"/>
-          <w:szCs w:val="24"/>
-        </w:rPr>
-      </w:pPr>
-    </w:p>
-    <w:p>
-      <w:pPr>
-        <w:rPr>
-          <w:rFonts w:ascii="Arial" w:hAnsi="Arial" w:cs="Arial"/>
-          <w:b/>
-          <w:bCs/>
-          <w:sz w:val="24"/>
-          <w:szCs w:val="24"/>
-        </w:rPr>
-      </w:pPr>
-      <w:r>
-        <w:rPr>
-          <w:rFonts w:ascii="Arial" w:hAnsi="Arial" w:cs="Arial"/>
-          <w:b/>
-          <w:bCs/>
-          <w:sz w:val="24"/>
-          <w:szCs w:val="24"/>
-        </w:rPr>
-        <w:lastRenderedPageBreak/>
-        <w:t>18. Write a predicate dupli/2which takes two inputs: the first is a list, and the second will be the list with every element duplicated.</w:t>
-      </w:r>
-    </w:p>
-    <w:p>
-      <w:pPr>
-        <w:rPr>
-          <w:rFonts w:ascii="Arial" w:hAnsi="Arial" w:cs="Arial"/>
-          <w:sz w:val="20"/>
-          <w:szCs w:val="20"/>
-        </w:rPr>
-      </w:pPr>
-      <w:r>
-        <w:rPr>
-          <w:rFonts w:ascii="Arial" w:hAnsi="Arial" w:cs="Arial"/>
-          <w:sz w:val="20"/>
-          <w:szCs w:val="20"/>
-        </w:rPr>
-        <w:t>duplicate([],[]).</w:t>
-      </w:r>
-    </w:p>
-    <w:p>
-      <w:pPr>
-        <w:rPr>
-          <w:rFonts w:ascii="Arial" w:hAnsi="Arial" w:cs="Arial"/>
-          <w:sz w:val="20"/>
-          <w:szCs w:val="20"/>
-        </w:rPr>
-      </w:pPr>
-      <w:r>
-        <w:rPr>
-          <w:rFonts w:ascii="Arial" w:hAnsi="Arial" w:cs="Arial"/>
-          <w:sz w:val="20"/>
-          <w:szCs w:val="20"/>
-        </w:rPr>
-        <w:t>duplicate([A|As],[A,A|Bs]) :- duplicate(As,Bs).</w:t>
+          <w:lang w:val="pt-BR"/>
+        </w:rPr>
+      </w:pPr>
+    </w:p>
+    <w:p>
+      <w:pPr>
+        <w:rPr>
+          <w:rFonts w:ascii="Arial" w:hAnsi="Arial" w:cs="Arial"/>
+          <w:sz w:val="24"/>
+          <w:szCs w:val="24"/>
+          <w:lang w:val="pt-BR"/>
+        </w:rPr>
+      </w:pPr>
+    </w:p>
+    <w:p>
+      <w:pPr>
+        <w:rPr>
+          <w:rFonts w:ascii="Arial" w:hAnsi="Arial" w:cs="Arial"/>
+          <w:sz w:val="24"/>
+          <w:szCs w:val="24"/>
+          <w:lang w:val="pt-BR"/>
+        </w:rPr>
+      </w:pPr>
+    </w:p>
+    <w:p>
+      <w:pPr>
+        <w:rPr>
+          <w:rFonts w:ascii="Arial" w:hAnsi="Arial" w:cs="Arial"/>
+          <w:b/>
+          <w:bCs/>
+          <w:sz w:val="24"/>
+          <w:szCs w:val="24"/>
+          <w:lang w:val="pt-BR"/>
+        </w:rPr>
+      </w:pPr>
+    </w:p>
+    <w:p>
+      <w:pPr>
+        <w:rPr>
+          <w:rFonts w:ascii="Arial" w:hAnsi="Arial" w:cs="Arial"/>
+          <w:b/>
+          <w:bCs/>
+          <w:sz w:val="24"/>
+          <w:szCs w:val="24"/>
+          <w:lang w:val="pt-BR"/>
+        </w:rPr>
+      </w:pPr>
+    </w:p>
+    <w:p>
+      <w:pPr>
+        <w:rPr>
+          <w:rFonts w:ascii="Arial" w:hAnsi="Arial" w:cs="Arial"/>
+          <w:b/>
+          <w:bCs/>
+          <w:sz w:val="24"/>
+          <w:szCs w:val="24"/>
+          <w:lang w:val="en-US"/>
+        </w:rPr>
+      </w:pPr>
+      <w:r>
+        <w:rPr>
+          <w:rFonts w:ascii="Arial" w:hAnsi="Arial" w:cs="Arial"/>
+          <w:b/>
+          <w:bCs/>
+          <w:sz w:val="24"/>
+          <w:szCs w:val="24"/>
+          <w:lang w:val="en-US"/>
+        </w:rPr>
+        <w:t xml:space="preserve">18. Write a predicate </w:t>
+      </w:r>
+      <w:proofErr w:type="spellStart"/>
+      <w:r>
+        <w:rPr>
+          <w:rFonts w:ascii="Arial" w:hAnsi="Arial" w:cs="Arial"/>
+          <w:b/>
+          <w:bCs/>
+          <w:sz w:val="24"/>
+          <w:szCs w:val="24"/>
+          <w:lang w:val="en-US"/>
+        </w:rPr>
+        <w:t>dupli</w:t>
+      </w:r>
+      <w:proofErr w:type="spellEnd"/>
+      <w:r>
+        <w:rPr>
+          <w:rFonts w:ascii="Arial" w:hAnsi="Arial" w:cs="Arial"/>
+          <w:b/>
+          <w:bCs/>
+          <w:sz w:val="24"/>
+          <w:szCs w:val="24"/>
+          <w:lang w:val="en-US"/>
+        </w:rPr>
+        <w:t>/2which takes two inputs: the first is a list, and the second will be the list with every element duplicated.</w:t>
+      </w:r>
+    </w:p>
+    <w:p>
+      <w:pPr>
+        <w:rPr>
+          <w:rFonts w:ascii="Arial" w:hAnsi="Arial" w:cs="Arial"/>
+          <w:sz w:val="20"/>
+          <w:szCs w:val="20"/>
+          <w:lang w:val="en-US"/>
+        </w:rPr>
+      </w:pPr>
+      <w:proofErr w:type="gramStart"/>
+      <w:r>
+        <w:rPr>
+          <w:rFonts w:ascii="Arial" w:hAnsi="Arial" w:cs="Arial"/>
+          <w:sz w:val="20"/>
+          <w:szCs w:val="20"/>
+          <w:lang w:val="en-US"/>
+        </w:rPr>
+        <w:t>duplicate(</w:t>
+      </w:r>
+      <w:proofErr w:type="gramEnd"/>
+      <w:r>
+        <w:rPr>
+          <w:rFonts w:ascii="Arial" w:hAnsi="Arial" w:cs="Arial"/>
+          <w:sz w:val="20"/>
+          <w:szCs w:val="20"/>
+          <w:lang w:val="en-US"/>
+        </w:rPr>
+        <w:t>[],[]).</w:t>
+      </w:r>
+    </w:p>
+    <w:p>
+      <w:pPr>
+        <w:rPr>
+          <w:rFonts w:ascii="Arial" w:hAnsi="Arial" w:cs="Arial"/>
+          <w:sz w:val="20"/>
+          <w:szCs w:val="20"/>
+          <w:lang w:val="en-US"/>
+        </w:rPr>
+      </w:pPr>
+      <w:r>
+        <w:rPr>
+          <w:rFonts w:ascii="Arial" w:hAnsi="Arial" w:cs="Arial"/>
+          <w:sz w:val="20"/>
+          <w:szCs w:val="20"/>
+          <w:lang w:val="en-US"/>
+        </w:rPr>
+        <w:t>duplicate([A|As</w:t>
+      </w:r>
+      <w:proofErr w:type="gramStart"/>
+      <w:r>
+        <w:rPr>
+          <w:rFonts w:ascii="Arial" w:hAnsi="Arial" w:cs="Arial"/>
+          <w:sz w:val="20"/>
+          <w:szCs w:val="20"/>
+          <w:lang w:val="en-US"/>
+        </w:rPr>
+        <w:t>],[</w:t>
+      </w:r>
+      <w:proofErr w:type="gramEnd"/>
+      <w:r>
+        <w:rPr>
+          <w:rFonts w:ascii="Arial" w:hAnsi="Arial" w:cs="Arial"/>
+          <w:sz w:val="20"/>
+          <w:szCs w:val="20"/>
+          <w:lang w:val="en-US"/>
+        </w:rPr>
+        <w:t>A,A|Bs]) :- duplicate(</w:t>
+      </w:r>
+      <w:proofErr w:type="spellStart"/>
+      <w:r>
+        <w:rPr>
+          <w:rFonts w:ascii="Arial" w:hAnsi="Arial" w:cs="Arial"/>
+          <w:sz w:val="20"/>
+          <w:szCs w:val="20"/>
+          <w:lang w:val="en-US"/>
+        </w:rPr>
+        <w:t>As,Bs</w:t>
+      </w:r>
+      <w:proofErr w:type="spellEnd"/>
+      <w:r>
+        <w:rPr>
+          <w:rFonts w:ascii="Arial" w:hAnsi="Arial" w:cs="Arial"/>
+          <w:sz w:val="20"/>
+          <w:szCs w:val="20"/>
+          <w:lang w:val="en-US"/>
+        </w:rPr>
+        <w:t>).</w:t>
       </w:r>
     </w:p>
     <w:p>
@@ -972,6 +1742,7 @@
           <w:iCs/>
           <w:sz w:val="20"/>
           <w:szCs w:val="20"/>
+          <w:lang w:val="en-US"/>
         </w:rPr>
       </w:pPr>
       <w:r>
@@ -1017,7 +1788,7 @@
                     <pic:cNvPicPr/>
                   </pic:nvPicPr>
                   <pic:blipFill rotWithShape="1">
-                    <a:blip r:embed="rId10">
+                    <a:blip r:embed="rId11">
                       <a:extLst>
                         <a:ext uri="{28A0092B-C50C-407E-A947-70E740481C1C}">
                           <a14:useLocalDpi xmlns:a14="http://schemas.microsoft.com/office/drawing/2010/main" val="0"/>
@@ -1064,6 +1835,7 @@
           <w:iCs/>
           <w:sz w:val="20"/>
           <w:szCs w:val="20"/>
+          <w:lang w:val="en-US"/>
         </w:rPr>
       </w:pPr>
     </w:p>
@@ -1077,6 +1849,7 @@
           <w:iCs/>
           <w:sz w:val="20"/>
           <w:szCs w:val="20"/>
+          <w:lang w:val="en-US"/>
         </w:rPr>
       </w:pPr>
     </w:p>
@@ -1090,6 +1863,7 @@
           <w:iCs/>
           <w:sz w:val="20"/>
           <w:szCs w:val="20"/>
+          <w:lang w:val="en-US"/>
         </w:rPr>
       </w:pPr>
     </w:p>
@@ -1103,6 +1877,7 @@
           <w:iCs/>
           <w:sz w:val="20"/>
           <w:szCs w:val="20"/>
+          <w:lang w:val="en-US"/>
         </w:rPr>
       </w:pPr>
     </w:p>
@@ -1116,6 +1891,7 @@
           <w:iCs/>
           <w:sz w:val="20"/>
           <w:szCs w:val="20"/>
+          <w:lang w:val="en-US"/>
         </w:rPr>
       </w:pPr>
     </w:p>
@@ -1129,6 +1905,7 @@
           <w:iCs/>
           <w:sz w:val="20"/>
           <w:szCs w:val="20"/>
+          <w:lang w:val="en-US"/>
         </w:rPr>
       </w:pPr>
     </w:p>
@@ -1142,28 +1919,103 @@
           <w:iCs/>
           <w:sz w:val="20"/>
           <w:szCs w:val="20"/>
-        </w:rPr>
-      </w:pPr>
-    </w:p>
-    <w:p>
-      <w:pPr>
-        <w:rPr>
-          <w:rFonts w:ascii="Arial" w:hAnsi="Arial" w:cs="Arial"/>
-          <w:b/>
-          <w:bCs/>
-          <w:sz w:val="24"/>
-          <w:szCs w:val="24"/>
-        </w:rPr>
-      </w:pPr>
-      <w:r>
-        <w:rPr>
-          <w:rFonts w:ascii="Arial" w:hAnsi="Arial" w:cs="Arial"/>
-          <w:b/>
-          <w:bCs/>
-          <w:sz w:val="24"/>
-          <w:szCs w:val="24"/>
-        </w:rPr>
-        <w:t>20. Write a predicate npli/3which takes threeinputs: the first is a list, the second is the number of times that every elements will be copied and the third element is the new list.</w:t>
+          <w:lang w:val="en-US"/>
+        </w:rPr>
+      </w:pPr>
+    </w:p>
+    <w:p>
+      <w:pPr>
+        <w:rPr>
+          <w:rFonts w:ascii="Arial" w:hAnsi="Arial" w:cs="Arial"/>
+          <w:b/>
+          <w:bCs/>
+          <w:sz w:val="24"/>
+          <w:szCs w:val="24"/>
+          <w:lang w:val="en-US"/>
+        </w:rPr>
+      </w:pPr>
+      <w:r>
+        <w:rPr>
+          <w:rFonts w:ascii="Arial" w:hAnsi="Arial" w:cs="Arial"/>
+          <w:b/>
+          <w:bCs/>
+          <w:sz w:val="24"/>
+          <w:szCs w:val="24"/>
+          <w:lang w:val="en-US"/>
+        </w:rPr>
+        <w:t xml:space="preserve">20. Write a predicate </w:t>
+      </w:r>
+      <w:proofErr w:type="spellStart"/>
+      <w:r>
+        <w:rPr>
+          <w:rFonts w:ascii="Arial" w:hAnsi="Arial" w:cs="Arial"/>
+          <w:b/>
+          <w:bCs/>
+          <w:sz w:val="24"/>
+          <w:szCs w:val="24"/>
+          <w:lang w:val="en-US"/>
+        </w:rPr>
+        <w:t>npli</w:t>
+      </w:r>
+      <w:proofErr w:type="spellEnd"/>
+      <w:r>
+        <w:rPr>
+          <w:rFonts w:ascii="Arial" w:hAnsi="Arial" w:cs="Arial"/>
+          <w:b/>
+          <w:bCs/>
+          <w:sz w:val="24"/>
+          <w:szCs w:val="24"/>
+          <w:lang w:val="en-US"/>
+        </w:rPr>
+        <w:t xml:space="preserve">/3which takes </w:t>
+      </w:r>
+      <w:proofErr w:type="spellStart"/>
+      <w:r>
+        <w:rPr>
+          <w:rFonts w:ascii="Arial" w:hAnsi="Arial" w:cs="Arial"/>
+          <w:b/>
+          <w:bCs/>
+          <w:sz w:val="24"/>
+          <w:szCs w:val="24"/>
+          <w:lang w:val="en-US"/>
+        </w:rPr>
+        <w:t>threeinputs</w:t>
+      </w:r>
+      <w:proofErr w:type="spellEnd"/>
+      <w:r>
+        <w:rPr>
+          <w:rFonts w:ascii="Arial" w:hAnsi="Arial" w:cs="Arial"/>
+          <w:b/>
+          <w:bCs/>
+          <w:sz w:val="24"/>
+          <w:szCs w:val="24"/>
+          <w:lang w:val="en-US"/>
+        </w:rPr>
+        <w:t xml:space="preserve">: the first is a list, the second is the number of times that every </w:t>
+      </w:r>
+      <w:proofErr w:type="gramStart"/>
+      <w:r>
+        <w:rPr>
+          <w:rFonts w:ascii="Arial" w:hAnsi="Arial" w:cs="Arial"/>
+          <w:b/>
+          <w:bCs/>
+          <w:sz w:val="24"/>
+          <w:szCs w:val="24"/>
+          <w:lang w:val="en-US"/>
+        </w:rPr>
+        <w:t>elements</w:t>
+      </w:r>
+      <w:proofErr w:type="gramEnd"/>
+      <w:r>
+        <w:rPr>
+          <w:rFonts w:ascii="Arial" w:hAnsi="Arial" w:cs="Arial"/>
+          <w:b/>
+          <w:bCs/>
+          <w:sz w:val="24"/>
+          <w:szCs w:val="24"/>
+          <w:lang w:val="en-US"/>
+        </w:rPr>
+        <w:t xml:space="preserve"> will be copied and the third element is the new list.</w:t>
       </w:r>
     </w:p>
     <w:p>
@@ -1176,101 +2028,405 @@
           <w:iCs/>
           <w:sz w:val="20"/>
           <w:szCs w:val="20"/>
-        </w:rPr>
-      </w:pPr>
-    </w:p>
-    <w:p>
-      <w:pPr>
-        <w:rPr>
-          <w:rFonts w:ascii="Arial" w:hAnsi="Arial" w:cs="Arial"/>
-          <w:sz w:val="20"/>
-          <w:szCs w:val="20"/>
-        </w:rPr>
-      </w:pPr>
-      <w:r>
-        <w:rPr>
-          <w:rFonts w:ascii="Arial" w:hAnsi="Arial" w:cs="Arial"/>
-          <w:sz w:val="20"/>
-          <w:szCs w:val="20"/>
-        </w:rPr>
-        <w:t>duplicateList(L1,N,L2) :- duplicateList(L1,N,L2,N).</w:t>
-      </w:r>
-    </w:p>
-    <w:p>
-      <w:pPr>
-        <w:rPr>
-          <w:rFonts w:ascii="Arial" w:hAnsi="Arial" w:cs="Arial"/>
-          <w:sz w:val="20"/>
-          <w:szCs w:val="20"/>
-        </w:rPr>
-      </w:pPr>
-    </w:p>
-    <w:p>
-      <w:pPr>
-        <w:rPr>
-          <w:rFonts w:ascii="Arial" w:hAnsi="Arial" w:cs="Arial"/>
-          <w:sz w:val="20"/>
-          <w:szCs w:val="20"/>
-        </w:rPr>
-      </w:pPr>
-      <w:r>
-        <w:rPr>
-          <w:rFonts w:ascii="Arial" w:hAnsi="Arial" w:cs="Arial"/>
-          <w:sz w:val="20"/>
-          <w:szCs w:val="20"/>
-        </w:rPr>
-        <w:t>duplicateList([],,[],).</w:t>
-      </w:r>
-    </w:p>
-    <w:p>
-      <w:pPr>
-        <w:rPr>
-          <w:rFonts w:ascii="Arial" w:hAnsi="Arial" w:cs="Arial"/>
-          <w:sz w:val="20"/>
-          <w:szCs w:val="20"/>
-        </w:rPr>
-      </w:pPr>
-      <w:r>
-        <w:rPr>
-          <w:rFonts w:ascii="Arial" w:hAnsi="Arial" w:cs="Arial"/>
-          <w:sz w:val="20"/>
-          <w:szCs w:val="20"/>
-        </w:rPr>
-        <w:t>duplicateList([_|As],B,Cs,0) :- duplicateList(As,B,Cs,B).</w:t>
-      </w:r>
-    </w:p>
-    <w:p>
-      <w:pPr>
-        <w:rPr>
-          <w:rFonts w:ascii="Arial" w:hAnsi="Arial" w:cs="Arial"/>
-          <w:sz w:val="20"/>
-          <w:szCs w:val="20"/>
-        </w:rPr>
-      </w:pPr>
-      <w:r>
-        <w:rPr>
-          <w:rFonts w:ascii="Arial" w:hAnsi="Arial" w:cs="Arial"/>
-          <w:sz w:val="20"/>
-          <w:szCs w:val="20"/>
-        </w:rPr>
-        <w:t>duplicateList([A|As],B,[A|Cs],D) :- D &gt; 0, D1 is D - 1, duplicateList([A|As],B,Cs,D1).</w:t>
-      </w:r>
-    </w:p>
-    <w:p>
-      <w:pPr>
-        <w:rPr>
-          <w:rFonts w:ascii="Arial" w:hAnsi="Arial" w:cs="Arial"/>
-          <w:sz w:val="20"/>
-          <w:szCs w:val="20"/>
-        </w:rPr>
-      </w:pPr>
-      <w:r>
-        <w:rPr>
-          <w:rFonts w:ascii="Arial" w:hAnsi="Arial" w:cs="Arial"/>
-          <w:sz w:val="20"/>
-          <w:szCs w:val="20"/>
-        </w:rPr>
-        <w:t>duplicateList([1,2,3,d],4,X).</w:t>
+          <w:lang w:val="en-US"/>
+        </w:rPr>
+      </w:pPr>
+    </w:p>
+    <w:p>
+      <w:pPr>
+        <w:rPr>
+          <w:rFonts w:ascii="Arial" w:hAnsi="Arial" w:cs="Arial"/>
+          <w:sz w:val="20"/>
+          <w:szCs w:val="20"/>
+          <w:lang w:val="pt-BR"/>
+        </w:rPr>
+      </w:pPr>
+      <w:proofErr w:type="spellStart"/>
+      <w:r>
+        <w:rPr>
+          <w:rFonts w:ascii="Arial" w:hAnsi="Arial" w:cs="Arial"/>
+          <w:sz w:val="20"/>
+          <w:szCs w:val="20"/>
+          <w:lang w:val="pt-BR"/>
+        </w:rPr>
+        <w:t>duplicateList</w:t>
+      </w:r>
+      <w:proofErr w:type="spellEnd"/>
+      <w:r>
+        <w:rPr>
+          <w:rFonts w:ascii="Arial" w:hAnsi="Arial" w:cs="Arial"/>
+          <w:sz w:val="20"/>
+          <w:szCs w:val="20"/>
+          <w:lang w:val="pt-BR"/>
+        </w:rPr>
+        <w:t>(L</w:t>
+      </w:r>
+      <w:proofErr w:type="gramStart"/>
+      <w:r>
+        <w:rPr>
+          <w:rFonts w:ascii="Arial" w:hAnsi="Arial" w:cs="Arial"/>
+          <w:sz w:val="20"/>
+          <w:szCs w:val="20"/>
+          <w:lang w:val="pt-BR"/>
+        </w:rPr>
+        <w:t>1,N</w:t>
+      </w:r>
+      <w:proofErr w:type="gramEnd"/>
+      <w:r>
+        <w:rPr>
+          <w:rFonts w:ascii="Arial" w:hAnsi="Arial" w:cs="Arial"/>
+          <w:sz w:val="20"/>
+          <w:szCs w:val="20"/>
+          <w:lang w:val="pt-BR"/>
+        </w:rPr>
+        <w:t xml:space="preserve">,L2) :- </w:t>
+      </w:r>
+      <w:proofErr w:type="spellStart"/>
+      <w:r>
+        <w:rPr>
+          <w:rFonts w:ascii="Arial" w:hAnsi="Arial" w:cs="Arial"/>
+          <w:sz w:val="20"/>
+          <w:szCs w:val="20"/>
+          <w:lang w:val="pt-BR"/>
+        </w:rPr>
+        <w:t>duplicateList</w:t>
+      </w:r>
+      <w:proofErr w:type="spellEnd"/>
+      <w:r>
+        <w:rPr>
+          <w:rFonts w:ascii="Arial" w:hAnsi="Arial" w:cs="Arial"/>
+          <w:sz w:val="20"/>
+          <w:szCs w:val="20"/>
+          <w:lang w:val="pt-BR"/>
+        </w:rPr>
+        <w:t>(L1,N,L2,N).</w:t>
+      </w:r>
+    </w:p>
+    <w:p>
+      <w:pPr>
+        <w:rPr>
+          <w:rFonts w:ascii="Arial" w:hAnsi="Arial" w:cs="Arial"/>
+          <w:sz w:val="20"/>
+          <w:szCs w:val="20"/>
+          <w:lang w:val="pt-BR"/>
+        </w:rPr>
+      </w:pPr>
+    </w:p>
+    <w:p>
+      <w:pPr>
+        <w:rPr>
+          <w:rFonts w:ascii="Arial" w:hAnsi="Arial" w:cs="Arial"/>
+          <w:sz w:val="20"/>
+          <w:szCs w:val="20"/>
+          <w:lang w:val="pt-BR"/>
+        </w:rPr>
+      </w:pPr>
+      <w:proofErr w:type="spellStart"/>
+      <w:proofErr w:type="gramStart"/>
+      <w:r>
+        <w:rPr>
+          <w:rFonts w:ascii="Arial" w:hAnsi="Arial" w:cs="Arial"/>
+          <w:sz w:val="20"/>
+          <w:szCs w:val="20"/>
+          <w:lang w:val="pt-BR"/>
+        </w:rPr>
+        <w:t>duplicateList</w:t>
+      </w:r>
+      <w:proofErr w:type="spellEnd"/>
+      <w:r>
+        <w:rPr>
+          <w:rFonts w:ascii="Arial" w:hAnsi="Arial" w:cs="Arial"/>
+          <w:sz w:val="20"/>
+          <w:szCs w:val="20"/>
+          <w:lang w:val="pt-BR"/>
+        </w:rPr>
+        <w:t>(</w:t>
+      </w:r>
+      <w:proofErr w:type="gramEnd"/>
+      <w:r>
+        <w:rPr>
+          <w:rFonts w:ascii="Arial" w:hAnsi="Arial" w:cs="Arial"/>
+          <w:sz w:val="20"/>
+          <w:szCs w:val="20"/>
+          <w:lang w:val="pt-BR"/>
+        </w:rPr>
+        <w:t>[],,[],).</w:t>
+      </w:r>
+    </w:p>
+    <w:p>
+      <w:pPr>
+        <w:rPr>
+          <w:rFonts w:ascii="Arial" w:hAnsi="Arial" w:cs="Arial"/>
+          <w:sz w:val="20"/>
+          <w:szCs w:val="20"/>
+          <w:lang w:val="pt-BR"/>
+        </w:rPr>
+      </w:pPr>
+      <w:proofErr w:type="spellStart"/>
+      <w:r>
+        <w:rPr>
+          <w:rFonts w:ascii="Arial" w:hAnsi="Arial" w:cs="Arial"/>
+          <w:sz w:val="20"/>
+          <w:szCs w:val="20"/>
+          <w:lang w:val="pt-BR"/>
+        </w:rPr>
+        <w:t>duplicateList</w:t>
+      </w:r>
+      <w:proofErr w:type="spellEnd"/>
+      <w:r>
+        <w:rPr>
+          <w:rFonts w:ascii="Arial" w:hAnsi="Arial" w:cs="Arial"/>
+          <w:sz w:val="20"/>
+          <w:szCs w:val="20"/>
+          <w:lang w:val="pt-BR"/>
+        </w:rPr>
+        <w:t>([_|As</w:t>
+      </w:r>
+      <w:proofErr w:type="gramStart"/>
+      <w:r>
+        <w:rPr>
+          <w:rFonts w:ascii="Arial" w:hAnsi="Arial" w:cs="Arial"/>
+          <w:sz w:val="20"/>
+          <w:szCs w:val="20"/>
+          <w:lang w:val="pt-BR"/>
+        </w:rPr>
+        <w:t>],B</w:t>
+      </w:r>
+      <w:proofErr w:type="gramEnd"/>
+      <w:r>
+        <w:rPr>
+          <w:rFonts w:ascii="Arial" w:hAnsi="Arial" w:cs="Arial"/>
+          <w:sz w:val="20"/>
+          <w:szCs w:val="20"/>
+          <w:lang w:val="pt-BR"/>
+        </w:rPr>
+        <w:t xml:space="preserve">,Cs,0) :- </w:t>
+      </w:r>
+      <w:proofErr w:type="spellStart"/>
+      <w:r>
+        <w:rPr>
+          <w:rFonts w:ascii="Arial" w:hAnsi="Arial" w:cs="Arial"/>
+          <w:sz w:val="20"/>
+          <w:szCs w:val="20"/>
+          <w:lang w:val="pt-BR"/>
+        </w:rPr>
+        <w:t>duplicateList</w:t>
+      </w:r>
+      <w:proofErr w:type="spellEnd"/>
+      <w:r>
+        <w:rPr>
+          <w:rFonts w:ascii="Arial" w:hAnsi="Arial" w:cs="Arial"/>
+          <w:sz w:val="20"/>
+          <w:szCs w:val="20"/>
+          <w:lang w:val="pt-BR"/>
+        </w:rPr>
+        <w:t>(</w:t>
+      </w:r>
+      <w:proofErr w:type="spellStart"/>
+      <w:r>
+        <w:rPr>
+          <w:rFonts w:ascii="Arial" w:hAnsi="Arial" w:cs="Arial"/>
+          <w:sz w:val="20"/>
+          <w:szCs w:val="20"/>
+          <w:lang w:val="pt-BR"/>
+        </w:rPr>
+        <w:t>As,B,Cs,B</w:t>
+      </w:r>
+      <w:proofErr w:type="spellEnd"/>
+      <w:r>
+        <w:rPr>
+          <w:rFonts w:ascii="Arial" w:hAnsi="Arial" w:cs="Arial"/>
+          <w:sz w:val="20"/>
+          <w:szCs w:val="20"/>
+          <w:lang w:val="pt-BR"/>
+        </w:rPr>
+        <w:t>).</w:t>
+      </w:r>
+    </w:p>
+    <w:p>
+      <w:pPr>
+        <w:rPr>
+          <w:rFonts w:ascii="Arial" w:hAnsi="Arial" w:cs="Arial"/>
+          <w:sz w:val="20"/>
+          <w:szCs w:val="20"/>
+          <w:lang w:val="pt-BR"/>
+        </w:rPr>
+      </w:pPr>
+      <w:proofErr w:type="spellStart"/>
+      <w:r>
+        <w:rPr>
+          <w:rFonts w:ascii="Arial" w:hAnsi="Arial" w:cs="Arial"/>
+          <w:sz w:val="20"/>
+          <w:szCs w:val="20"/>
+          <w:lang w:val="pt-BR"/>
+        </w:rPr>
+        <w:t>duplicateList</w:t>
+      </w:r>
+      <w:proofErr w:type="spellEnd"/>
+      <w:r>
+        <w:rPr>
+          <w:rFonts w:ascii="Arial" w:hAnsi="Arial" w:cs="Arial"/>
+          <w:sz w:val="20"/>
+          <w:szCs w:val="20"/>
+          <w:lang w:val="pt-BR"/>
+        </w:rPr>
+        <w:t>([</w:t>
+      </w:r>
+      <w:proofErr w:type="spellStart"/>
+      <w:r>
+        <w:rPr>
+          <w:rFonts w:ascii="Arial" w:hAnsi="Arial" w:cs="Arial"/>
+          <w:sz w:val="20"/>
+          <w:szCs w:val="20"/>
+          <w:lang w:val="pt-BR"/>
+        </w:rPr>
+        <w:t>A|As</w:t>
+      </w:r>
+      <w:proofErr w:type="spellEnd"/>
+      <w:proofErr w:type="gramStart"/>
+      <w:r>
+        <w:rPr>
+          <w:rFonts w:ascii="Arial" w:hAnsi="Arial" w:cs="Arial"/>
+          <w:sz w:val="20"/>
+          <w:szCs w:val="20"/>
+          <w:lang w:val="pt-BR"/>
+        </w:rPr>
+        <w:t>],B</w:t>
+      </w:r>
+      <w:proofErr w:type="gramEnd"/>
+      <w:r>
+        <w:rPr>
+          <w:rFonts w:ascii="Arial" w:hAnsi="Arial" w:cs="Arial"/>
+          <w:sz w:val="20"/>
+          <w:szCs w:val="20"/>
+          <w:lang w:val="pt-BR"/>
+        </w:rPr>
+        <w:t>,[</w:t>
+      </w:r>
+      <w:proofErr w:type="spellStart"/>
+      <w:r>
+        <w:rPr>
+          <w:rFonts w:ascii="Arial" w:hAnsi="Arial" w:cs="Arial"/>
+          <w:sz w:val="20"/>
+          <w:szCs w:val="20"/>
+          <w:lang w:val="pt-BR"/>
+        </w:rPr>
+        <w:t>A|Cs</w:t>
+      </w:r>
+      <w:proofErr w:type="spellEnd"/>
+      <w:r>
+        <w:rPr>
+          <w:rFonts w:ascii="Arial" w:hAnsi="Arial" w:cs="Arial"/>
+          <w:sz w:val="20"/>
+          <w:szCs w:val="20"/>
+          <w:lang w:val="pt-BR"/>
+        </w:rPr>
+        <w:t xml:space="preserve">],D) :- D &gt; 0, D1 </w:t>
+      </w:r>
+      <w:proofErr w:type="spellStart"/>
+      <w:r>
+        <w:rPr>
+          <w:rFonts w:ascii="Arial" w:hAnsi="Arial" w:cs="Arial"/>
+          <w:sz w:val="20"/>
+          <w:szCs w:val="20"/>
+          <w:lang w:val="pt-BR"/>
+        </w:rPr>
+        <w:t>is</w:t>
+      </w:r>
+      <w:proofErr w:type="spellEnd"/>
+      <w:r>
+        <w:rPr>
+          <w:rFonts w:ascii="Arial" w:hAnsi="Arial" w:cs="Arial"/>
+          <w:sz w:val="20"/>
+          <w:szCs w:val="20"/>
+          <w:lang w:val="pt-BR"/>
+        </w:rPr>
+        <w:t xml:space="preserve"> D - 1, </w:t>
+      </w:r>
+      <w:proofErr w:type="spellStart"/>
+      <w:r>
+        <w:rPr>
+          <w:rFonts w:ascii="Arial" w:hAnsi="Arial" w:cs="Arial"/>
+          <w:sz w:val="20"/>
+          <w:szCs w:val="20"/>
+          <w:lang w:val="pt-BR"/>
+        </w:rPr>
+        <w:t>duplicateList</w:t>
+      </w:r>
+      <w:proofErr w:type="spellEnd"/>
+      <w:r>
+        <w:rPr>
+          <w:rFonts w:ascii="Arial" w:hAnsi="Arial" w:cs="Arial"/>
+          <w:sz w:val="20"/>
+          <w:szCs w:val="20"/>
+          <w:lang w:val="pt-BR"/>
+        </w:rPr>
+        <w:t>([</w:t>
+      </w:r>
+      <w:proofErr w:type="spellStart"/>
+      <w:r>
+        <w:rPr>
+          <w:rFonts w:ascii="Arial" w:hAnsi="Arial" w:cs="Arial"/>
+          <w:sz w:val="20"/>
+          <w:szCs w:val="20"/>
+          <w:lang w:val="pt-BR"/>
+        </w:rPr>
+        <w:t>A|As</w:t>
+      </w:r>
+      <w:proofErr w:type="spellEnd"/>
+      <w:r>
+        <w:rPr>
+          <w:rFonts w:ascii="Arial" w:hAnsi="Arial" w:cs="Arial"/>
+          <w:sz w:val="20"/>
+          <w:szCs w:val="20"/>
+          <w:lang w:val="pt-BR"/>
+        </w:rPr>
+        <w:t>],B,Cs,D1).</w:t>
+      </w:r>
+    </w:p>
+    <w:p>
+      <w:pPr>
+        <w:rPr>
+          <w:rFonts w:ascii="Arial" w:hAnsi="Arial" w:cs="Arial"/>
+          <w:sz w:val="20"/>
+          <w:szCs w:val="20"/>
+        </w:rPr>
+      </w:pPr>
+      <w:proofErr w:type="spellStart"/>
+      <w:r>
+        <w:rPr>
+          <w:rFonts w:ascii="Arial" w:hAnsi="Arial" w:cs="Arial"/>
+          <w:sz w:val="20"/>
+          <w:szCs w:val="20"/>
+        </w:rPr>
+        <w:t>duplicateList</w:t>
+      </w:r>
+      <w:proofErr w:type="spellEnd"/>
+      <w:r>
+        <w:rPr>
+          <w:rFonts w:ascii="Arial" w:hAnsi="Arial" w:cs="Arial"/>
+          <w:sz w:val="20"/>
+          <w:szCs w:val="20"/>
+        </w:rPr>
+        <w:t>([1,2,</w:t>
+      </w:r>
+      <w:proofErr w:type="gramStart"/>
+      <w:r>
+        <w:rPr>
+          <w:rFonts w:ascii="Arial" w:hAnsi="Arial" w:cs="Arial"/>
+          <w:sz w:val="20"/>
+          <w:szCs w:val="20"/>
+        </w:rPr>
+        <w:t>3,d</w:t>
+      </w:r>
+      <w:proofErr w:type="gramEnd"/>
+      <w:r>
+        <w:rPr>
+          <w:rFonts w:ascii="Arial" w:hAnsi="Arial" w:cs="Arial"/>
+          <w:sz w:val="20"/>
+          <w:szCs w:val="20"/>
+        </w:rPr>
+        <w:t>],4,X).</w:t>
       </w:r>
     </w:p>
     <w:p>
@@ -1288,6 +2444,7 @@
           <w:sz w:val="20"/>
           <w:szCs w:val="20"/>
         </w:rPr>
+        <w:lastRenderedPageBreak/>
         <w:drawing>
           <wp:anchor distT="0" distB="0" distL="114300" distR="114300" simplePos="0" relativeHeight="251660288" behindDoc="1" locked="0" layoutInCell="1" allowOverlap="1" wp14:anchorId="7C1D42ED" wp14:editId="4B22B953">
             <wp:simplePos x="0" y="0"/>
@@ -1322,7 +2479,7 @@
                     </pic:cNvPicPr>
                   </pic:nvPicPr>
                   <pic:blipFill>
-                    <a:blip r:embed="rId11">
+                    <a:blip r:embed="rId12">
                       <a:extLst>
                         <a:ext uri="{28A0092B-C50C-407E-A947-70E740481C1C}">
                           <a14:useLocalDpi xmlns:a14="http://schemas.microsoft.com/office/drawing/2010/main" val="0"/>
@@ -1424,7 +2581,7 @@
       </w:pPr>
     </w:p>
     <w:sectPr>
-      <w:headerReference w:type="first" r:id="rId12"/>
+      <w:headerReference w:type="first" r:id="rId13"/>
       <w:pgSz w:w="12240" w:h="15840"/>
       <w:pgMar w:top="1417" w:right="1701" w:bottom="1417" w:left="1701" w:header="708" w:footer="708" w:gutter="0"/>
       <w:cols w:space="708"/>
@@ -1489,7 +2646,7 @@
 <w:hdr xmlns:wpc="http://schemas.microsoft.com/office/word/2010/wordprocessingCanvas" xmlns:cx="http://schemas.microsoft.com/office/drawing/2014/chartex" xmlns:cx1="http://schemas.microsoft.com/office/drawing/2015/9/8/chartex" xmlns:cx2="http://schemas.microsoft.com/office/drawing/2015/10/21/chartex" xmlns:cx3="http://schemas.microsoft.com/office/drawing/2016/5/9/chartex" xmlns:cx4="http://schemas.microsoft.com/office/drawing/2016/5/10/chartex" xmlns:cx5="http://schemas.microsoft.com/office/drawing/2016/5/11/chartex" xmlns:cx6="http://schemas.microsoft.com/office/drawing/2016/5/12/chartex" xmlns:cx7="http://schemas.microsoft.com/office/drawing/2016/5/13/chartex" xmlns:cx8="http://schemas.microsoft.com/office/drawing/2016/5/14/chartex" xmlns:mc="http://schemas.openxmlformats.org/markup-compatibility/2006" xmlns:aink="http://schemas.microsoft.com/office/drawing/2016/ink" xmlns:am3d="http://schemas.microsoft.com/office/drawing/2017/model3d" xmlns:o="urn:schemas-microsoft-com:office:office" xmlns:r="http://schemas.openxmlformats.org/officeDocument/2006/relationships" xmlns:m="http://schemas.openxmlformats.org/officeDocument/2006/math" xmlns:v="urn:schemas-microsoft-com:vml" xmlns:wp14="http://schemas.microsoft.com/office/word/2010/wordprocessingDrawing" xmlns:wp="http://schemas.openxmlformats.org/drawingml/2006/wordprocessingDrawing" xmlns:w10="urn:schemas-microsoft-com:office:word" xmlns:w="http://schemas.openxmlformats.org/wordprocessingml/2006/main" xmlns:w14="http://schemas.microsoft.com/office/word/2010/wordml" xmlns:w15="http://schemas.microsoft.com/office/word/2012/wordml" xmlns:w16cex="http://schemas.microsoft.com/office/word/2018/wordml/cex" xmlns:w16cid="http://schemas.microsoft.com/office/word/2016/wordml/cid" xmlns:w16="http://schemas.microsoft.com/office/word/2018/wordml" xmlns:w16sdtdh="http://schemas.microsoft.com/office/word/2020/wordml/sdtdatahash" xmlns:w16se="http://schemas.microsoft.com/office/word/2015/wordml/symex" xmlns:wpg="http://schemas.microsoft.com/office/word/2010/wordprocessingGroup" xmlns:wpi="http://schemas.microsoft.com/office/word/2010/wordprocessingInk" xmlns:wne="http://schemas.microsoft.com/office/word/2006/wordml" xmlns:wps="http://schemas.microsoft.com/office/word/2010/wordprocessingShape" mc:Ignorable="w14 w15 w16se w16cid w16 w16cex w16sdtdh wp14">
   <w:p>
     <w:pPr>
-      <w:pStyle w:val="Header"/>
+      <w:pStyle w:val="Encabezado"/>
       <w:jc w:val="right"/>
     </w:pPr>
     <w:r>
@@ -1558,7 +2715,7 @@
   </w:p>
   <w:p>
     <w:pPr>
-      <w:pStyle w:val="Header"/>
+      <w:pStyle w:val="Encabezado"/>
       <w:jc w:val="right"/>
     </w:pPr>
     <w:r>
@@ -1567,7 +2724,7 @@
   </w:p>
   <w:p>
     <w:pPr>
-      <w:pStyle w:val="Header"/>
+      <w:pStyle w:val="Encabezado"/>
       <w:jc w:val="right"/>
     </w:pPr>
     <w:r>
@@ -1576,62 +2733,28 @@
   </w:p>
   <w:p>
     <w:pPr>
-      <w:pStyle w:val="Header"/>
+      <w:pStyle w:val="Encabezado"/>
       <w:jc w:val="right"/>
       <w:rPr>
         <w:u w:val="single"/>
-        <w:lang w:val="pt-BR"/>
       </w:rPr>
     </w:pPr>
     <w:r>
-      <w:rPr>
-        <w:lang w:val="pt-BR"/>
-      </w:rPr>
-      <w:t>Abraham Mendoza Pé</w:t>
-    </w:r>
-    <w:r>
-      <w:rPr>
-        <w:lang w:val="pt-BR"/>
-      </w:rPr>
-      <w:t>rez A01274857</w:t>
+      <w:t>Abraham Mendoza Pérez A01274857</w:t>
     </w:r>
   </w:p>
   <w:p>
     <w:pPr>
-      <w:pStyle w:val="Header"/>
+      <w:pStyle w:val="Encabezado"/>
       <w:jc w:val="right"/>
-      <w:rPr>
-        <w:lang w:val="pt-BR"/>
-      </w:rPr>
     </w:pPr>
     <w:r>
-      <w:rPr>
-        <w:lang w:val="pt-BR"/>
-      </w:rPr>
-      <w:t xml:space="preserve">Actividad </w:t>
-    </w:r>
-    <w:r>
-      <w:rPr>
-        <w:lang w:val="pt-BR"/>
-      </w:rPr>
-      <w:t>5.1</w:t>
-    </w:r>
-    <w:r>
-      <w:rPr>
-        <w:lang w:val="pt-BR"/>
-      </w:rPr>
-      <w:t xml:space="preserve"> </w:t>
-    </w:r>
-    <w:r>
-      <w:rPr>
-        <w:lang w:val="pt-BR"/>
-      </w:rPr>
-      <w:t>Programación Lógica</w:t>
+      <w:t>Actividad 5.1 Programación Lógica</w:t>
     </w:r>
   </w:p>
   <w:p>
     <w:pPr>
-      <w:pStyle w:val="Header"/>
+      <w:pStyle w:val="Encabezado"/>
       <w:jc w:val="right"/>
     </w:pPr>
     <w:r>
@@ -1640,7 +2763,7 @@
   </w:p>
   <w:p>
     <w:pPr>
-      <w:pStyle w:val="Header"/>
+      <w:pStyle w:val="Encabezado"/>
       <w:jc w:val="right"/>
     </w:pPr>
     <w:r>
@@ -1649,7 +2772,7 @@
   </w:p>
   <w:p>
     <w:pPr>
-      <w:pStyle w:val="Header"/>
+      <w:pStyle w:val="Encabezado"/>
     </w:pPr>
   </w:p>
 </w:hdr>
@@ -2054,13 +3177,13 @@
     <w:name w:val="Normal"/>
     <w:qFormat/>
   </w:style>
-  <w:style w:type="character" w:default="1" w:styleId="DefaultParagraphFont">
+  <w:style w:type="character" w:default="1" w:styleId="Fuentedeprrafopredeter">
     <w:name w:val="Default Paragraph Font"/>
     <w:uiPriority w:val="1"/>
     <w:semiHidden/>
     <w:unhideWhenUsed/>
   </w:style>
-  <w:style w:type="table" w:default="1" w:styleId="TableNormal">
+  <w:style w:type="table" w:default="1" w:styleId="Tablanormal">
     <w:name w:val="Normal Table"/>
     <w:uiPriority w:val="99"/>
     <w:semiHidden/>
@@ -2075,16 +3198,16 @@
       </w:tblCellMar>
     </w:tblPr>
   </w:style>
-  <w:style w:type="numbering" w:default="1" w:styleId="NoList">
+  <w:style w:type="numbering" w:default="1" w:styleId="Sinlista">
     <w:name w:val="No List"/>
     <w:uiPriority w:val="99"/>
     <w:semiHidden/>
     <w:unhideWhenUsed/>
   </w:style>
-  <w:style w:type="paragraph" w:styleId="Header">
+  <w:style w:type="paragraph" w:styleId="Encabezado">
     <w:name w:val="header"/>
     <w:basedOn w:val="Normal"/>
-    <w:link w:val="HeaderChar"/>
+    <w:link w:val="EncabezadoCar"/>
     <w:uiPriority w:val="99"/>
     <w:unhideWhenUsed/>
     <w:rsid w:val="000B3C0B"/>
@@ -2096,17 +3219,17 @@
       <w:spacing w:after="0" w:line="240" w:lineRule="auto"/>
     </w:pPr>
   </w:style>
-  <w:style w:type="character" w:customStyle="1" w:styleId="HeaderChar">
-    <w:name w:val="Header Char"/>
-    <w:basedOn w:val="DefaultParagraphFont"/>
-    <w:link w:val="Header"/>
+  <w:style w:type="character" w:customStyle="1" w:styleId="EncabezadoCar">
+    <w:name w:val="Encabezado Car"/>
+    <w:basedOn w:val="Fuentedeprrafopredeter"/>
+    <w:link w:val="Encabezado"/>
     <w:uiPriority w:val="99"/>
     <w:rsid w:val="000B3C0B"/>
   </w:style>
-  <w:style w:type="paragraph" w:styleId="Footer">
+  <w:style w:type="paragraph" w:styleId="Piedepgina">
     <w:name w:val="footer"/>
     <w:basedOn w:val="Normal"/>
-    <w:link w:val="FooterChar"/>
+    <w:link w:val="PiedepginaCar"/>
     <w:uiPriority w:val="99"/>
     <w:unhideWhenUsed/>
     <w:rsid w:val="000B3C0B"/>
@@ -2118,10 +3241,10 @@
       <w:spacing w:after="0" w:line="240" w:lineRule="auto"/>
     </w:pPr>
   </w:style>
-  <w:style w:type="character" w:customStyle="1" w:styleId="FooterChar">
-    <w:name w:val="Footer Char"/>
-    <w:basedOn w:val="DefaultParagraphFont"/>
-    <w:link w:val="Footer"/>
+  <w:style w:type="character" w:customStyle="1" w:styleId="PiedepginaCar">
+    <w:name w:val="Pie de página Car"/>
+    <w:basedOn w:val="Fuentedeprrafopredeter"/>
+    <w:link w:val="Piedepgina"/>
     <w:uiPriority w:val="99"/>
     <w:rsid w:val="000B3C0B"/>
   </w:style>

</xml_diff>